<commit_message>
modified ppt and added doc
</commit_message>
<xml_diff>
--- a/assets/Final Document - Real Time Analysis Of Bitcoin Network Congestion.docx
+++ b/assets/Final Document - Real Time Analysis Of Bitcoin Network Congestion.docx
@@ -9,14 +9,73 @@
         <w:rPr>
           <w:b/>
           <w:bCs/>
-        </w:rPr>
-      </w:pPr>
-      <w:r>
-        <w:rPr>
-          <w:b/>
-          <w:bCs/>
-        </w:rPr>
-        <w:t>Real Time Analysis Of Bitcoin Network Congestion</w:t>
+          <w:u w:val="single"/>
+        </w:rPr>
+      </w:pPr>
+      <w:r>
+        <w:rPr>
+          <w:b/>
+          <w:bCs/>
+          <w:u w:val="single"/>
+        </w:rPr>
+        <w:t xml:space="preserve">Real Time Analysis </w:t>
+      </w:r>
+      <w:proofErr w:type="gramStart"/>
+      <w:r>
+        <w:rPr>
+          <w:b/>
+          <w:bCs/>
+          <w:u w:val="single"/>
+        </w:rPr>
+        <w:t>Of</w:t>
+      </w:r>
+      <w:proofErr w:type="gramEnd"/>
+      <w:r>
+        <w:rPr>
+          <w:b/>
+          <w:bCs/>
+          <w:u w:val="single"/>
+        </w:rPr>
+        <w:t xml:space="preserve"> Bitcoin Network Congestion</w:t>
+      </w:r>
+    </w:p>
+    <w:p/>
+    <w:p>
+      <w:pPr>
+        <w:rPr>
+          <w:b/>
+          <w:bCs/>
+          <w:u w:val="single"/>
+        </w:rPr>
+      </w:pPr>
+      <w:r>
+        <w:rPr>
+          <w:b/>
+          <w:bCs/>
+          <w:u w:val="single"/>
+        </w:rPr>
+        <w:t>Group 8:</w:t>
+      </w:r>
+    </w:p>
+    <w:p>
+      <w:r>
+        <w:t>Tejaskumar Pareshbhai Patel     - 885174433</w:t>
+      </w:r>
+    </w:p>
+    <w:p>
+      <w:r>
+        <w:t xml:space="preserve">Dhruv Ashokkumar </w:t>
+      </w:r>
+      <w:proofErr w:type="spellStart"/>
+      <w:r>
+        <w:t>Dhorajiya</w:t>
+      </w:r>
+      <w:proofErr w:type="spellEnd"/>
+      <w:r>
+        <w:t xml:space="preserve">    - </w:t>
+      </w:r>
+      <w:r>
+        <w:t>885177451</w:t>
       </w:r>
     </w:p>
     <w:p/>
@@ -33,11 +92,496 @@
         <w:t>Functionalities</w:t>
       </w:r>
     </w:p>
-    <w:p>
-      <w:r>
-        <w:t>2</w:t>
-      </w:r>
-    </w:p>
+    <w:p/>
+    <w:p>
+      <w:pPr>
+        <w:ind w:left="720"/>
+        <w:jc w:val="both"/>
+        <w:rPr>
+          <w:b/>
+          <w:bCs/>
+        </w:rPr>
+      </w:pPr>
+      <w:r>
+        <w:rPr>
+          <w:b/>
+          <w:bCs/>
+        </w:rPr>
+        <w:t xml:space="preserve">- </w:t>
+      </w:r>
+      <w:r>
+        <w:rPr>
+          <w:b/>
+          <w:bCs/>
+        </w:rPr>
+        <w:t xml:space="preserve">Real-Time </w:t>
+      </w:r>
+      <w:r>
+        <w:rPr>
+          <w:b/>
+          <w:bCs/>
+        </w:rPr>
+        <w:t xml:space="preserve">Data ingestion: </w:t>
+      </w:r>
+    </w:p>
+    <w:p>
+      <w:pPr>
+        <w:ind w:left="720" w:firstLine="720"/>
+        <w:jc w:val="both"/>
+      </w:pPr>
+      <w:r>
+        <w:t xml:space="preserve">- </w:t>
+      </w:r>
+      <w:r>
+        <w:t xml:space="preserve">The application </w:t>
+      </w:r>
+      <w:r>
+        <w:t xml:space="preserve">has the ability to process </w:t>
+      </w:r>
+      <w:r>
+        <w:t xml:space="preserve">Bitcoin transaction data in real-time as it is being processed on the network. </w:t>
+      </w:r>
+      <w:r>
+        <w:t>This involves trustworthy data source, integrated web-socket from:</w:t>
+      </w:r>
+    </w:p>
+    <w:p>
+      <w:pPr>
+        <w:ind w:left="1440"/>
+        <w:jc w:val="both"/>
+      </w:pPr>
+      <w:r>
+        <w:t xml:space="preserve">- </w:t>
+      </w:r>
+      <w:hyperlink r:id="rId5" w:history="1">
+        <w:r>
+          <w:rPr>
+            <w:rStyle w:val="Hyperlink"/>
+          </w:rPr>
+          <w:t>https://www.blockchain.com/explorer/api/api_websocket</w:t>
+        </w:r>
+      </w:hyperlink>
+    </w:p>
+    <w:p>
+      <w:pPr>
+        <w:ind w:left="1440"/>
+        <w:jc w:val="both"/>
+      </w:pPr>
+    </w:p>
+    <w:p>
+      <w:pPr>
+        <w:jc w:val="both"/>
+      </w:pPr>
+      <w:r>
+        <w:tab/>
+        <w:t xml:space="preserve">- </w:t>
+      </w:r>
+      <w:r>
+        <w:rPr>
+          <w:b/>
+          <w:bCs/>
+        </w:rPr>
+        <w:t>Real-time data enrichment:</w:t>
+      </w:r>
+      <w:r>
+        <w:t xml:space="preserve"> </w:t>
+      </w:r>
+    </w:p>
+    <w:p>
+      <w:pPr>
+        <w:ind w:left="720" w:firstLine="720"/>
+        <w:jc w:val="both"/>
+      </w:pPr>
+      <w:r>
+        <w:t xml:space="preserve">- </w:t>
+      </w:r>
+      <w:r>
+        <w:t xml:space="preserve">The application </w:t>
+      </w:r>
+      <w:r>
+        <w:t xml:space="preserve">is </w:t>
+      </w:r>
+      <w:r>
+        <w:t>enrich</w:t>
+      </w:r>
+      <w:r>
+        <w:t>ed</w:t>
+      </w:r>
+      <w:r>
+        <w:t xml:space="preserve"> Bitcoin transaction data with additional contextual information, such as the location or type of the sending and receiving addresses. This can help identify patterns and trends in transaction fees based on different user behaviors or usage patterns.</w:t>
+      </w:r>
+    </w:p>
+    <w:p>
+      <w:pPr>
+        <w:ind w:left="720" w:firstLine="720"/>
+        <w:jc w:val="both"/>
+      </w:pPr>
+    </w:p>
+    <w:p>
+      <w:pPr>
+        <w:ind w:firstLine="720"/>
+        <w:jc w:val="both"/>
+      </w:pPr>
+      <w:r>
+        <w:t xml:space="preserve">- </w:t>
+      </w:r>
+      <w:r>
+        <w:rPr>
+          <w:b/>
+          <w:bCs/>
+        </w:rPr>
+        <w:t>Data processing:</w:t>
+      </w:r>
+      <w:r>
+        <w:t xml:space="preserve"> </w:t>
+      </w:r>
+    </w:p>
+    <w:p>
+      <w:pPr>
+        <w:ind w:left="720" w:firstLine="720"/>
+        <w:jc w:val="both"/>
+      </w:pPr>
+      <w:r>
+        <w:t xml:space="preserve">- </w:t>
+      </w:r>
+      <w:r>
+        <w:t>Once the Bitcoin transaction data has been ingested, the application must be able to process the data in real-time using Spark Structured Streaming. This can involve a range of data processing tasks, such as filtering, aggregation, and transformation.</w:t>
+      </w:r>
+    </w:p>
+    <w:p>
+      <w:r>
+        <w:t xml:space="preserve"> </w:t>
+      </w:r>
+    </w:p>
+    <w:p>
+      <w:pPr>
+        <w:rPr>
+          <w:b/>
+          <w:bCs/>
+        </w:rPr>
+      </w:pPr>
+      <w:r>
+        <w:rPr>
+          <w:b/>
+          <w:bCs/>
+        </w:rPr>
+        <w:tab/>
+        <w:t xml:space="preserve">- </w:t>
+      </w:r>
+      <w:r>
+        <w:rPr>
+          <w:b/>
+          <w:bCs/>
+        </w:rPr>
+        <w:t xml:space="preserve">Windowing: </w:t>
+      </w:r>
+    </w:p>
+    <w:p>
+      <w:pPr>
+        <w:ind w:left="720" w:firstLine="720"/>
+      </w:pPr>
+      <w:r>
+        <w:t xml:space="preserve">- </w:t>
+      </w:r>
+      <w:r>
+        <w:t xml:space="preserve">To calculate average Bitcoin transaction fees over time, the application </w:t>
+      </w:r>
+      <w:r>
+        <w:t xml:space="preserve">has the </w:t>
+      </w:r>
+      <w:proofErr w:type="gramStart"/>
+      <w:r>
+        <w:t xml:space="preserve">ability </w:t>
+      </w:r>
+      <w:r>
+        <w:t xml:space="preserve"> to</w:t>
+      </w:r>
+      <w:proofErr w:type="gramEnd"/>
+      <w:r>
+        <w:t xml:space="preserve"> use windowing techniques to aggregate transaction data over specific time intervals. </w:t>
+      </w:r>
+      <w:r>
+        <w:t xml:space="preserve">This can involve defining </w:t>
+      </w:r>
+      <w:r>
+        <w:t>fixed length window over time stamps.</w:t>
+      </w:r>
+    </w:p>
+    <w:p>
+      <w:pPr>
+        <w:ind w:left="720" w:firstLine="720"/>
+      </w:pPr>
+    </w:p>
+    <w:p>
+      <w:pPr>
+        <w:ind w:left="720" w:firstLine="720"/>
+      </w:pPr>
+    </w:p>
+    <w:p>
+      <w:pPr>
+        <w:rPr>
+          <w:b/>
+          <w:bCs/>
+        </w:rPr>
+      </w:pPr>
+      <w:r>
+        <w:lastRenderedPageBreak/>
+        <w:tab/>
+      </w:r>
+      <w:r>
+        <w:rPr>
+          <w:b/>
+          <w:bCs/>
+        </w:rPr>
+        <w:t xml:space="preserve">- </w:t>
+      </w:r>
+      <w:r>
+        <w:rPr>
+          <w:b/>
+          <w:bCs/>
+        </w:rPr>
+        <w:t xml:space="preserve"> </w:t>
+      </w:r>
+      <w:r>
+        <w:rPr>
+          <w:b/>
+          <w:bCs/>
+        </w:rPr>
+        <w:t>Statistical analysis:</w:t>
+      </w:r>
+    </w:p>
+    <w:p>
+      <w:pPr>
+        <w:ind w:left="360" w:firstLine="720"/>
+        <w:jc w:val="both"/>
+      </w:pPr>
+      <w:r>
+        <w:t>-</w:t>
+      </w:r>
+      <w:r>
+        <w:t xml:space="preserve"> Once the Bitcoin transaction data has been processed and aggregated, the application </w:t>
+      </w:r>
+      <w:r>
+        <w:t xml:space="preserve">is able </w:t>
+      </w:r>
+      <w:r>
+        <w:t>to perform statistical analysis to calculate the average transaction fee for each time interval. This can involve using Spark's built-in statistical functions, such as mean</w:t>
+      </w:r>
+      <w:r>
+        <w:t>.</w:t>
+      </w:r>
+    </w:p>
+    <w:p>
+      <w:pPr>
+        <w:ind w:left="360" w:firstLine="720"/>
+        <w:jc w:val="both"/>
+        <w:rPr>
+          <w:b/>
+          <w:bCs/>
+        </w:rPr>
+      </w:pPr>
+    </w:p>
+    <w:p>
+      <w:pPr>
+        <w:jc w:val="both"/>
+        <w:rPr>
+          <w:b/>
+          <w:bCs/>
+        </w:rPr>
+      </w:pPr>
+      <w:r>
+        <w:rPr>
+          <w:b/>
+          <w:bCs/>
+        </w:rPr>
+        <w:tab/>
+        <w:t xml:space="preserve">- </w:t>
+      </w:r>
+      <w:r>
+        <w:rPr>
+          <w:b/>
+          <w:bCs/>
+        </w:rPr>
+        <w:t xml:space="preserve">Visualization and reporting: </w:t>
+      </w:r>
+    </w:p>
+    <w:p>
+      <w:pPr>
+        <w:ind w:left="360" w:firstLine="720"/>
+        <w:jc w:val="both"/>
+      </w:pPr>
+      <w:r>
+        <w:t xml:space="preserve">- </w:t>
+      </w:r>
+      <w:r>
+        <w:t xml:space="preserve">To communicate the results of the analysis, the application </w:t>
+      </w:r>
+      <w:r>
+        <w:t xml:space="preserve">is </w:t>
+      </w:r>
+      <w:r>
+        <w:t>able to visualize and report the average Bitcoin transaction fees over time. This involve</w:t>
+      </w:r>
+      <w:r>
+        <w:t>s</w:t>
+      </w:r>
+      <w:r>
+        <w:t xml:space="preserve"> using a </w:t>
+      </w:r>
+      <w:r>
+        <w:t>frontend framework ReactJS and chart-js-2 library to generate live streaming dashboard.</w:t>
+      </w:r>
+    </w:p>
+    <w:p>
+      <w:pPr>
+        <w:ind w:left="360" w:firstLine="720"/>
+        <w:jc w:val="both"/>
+      </w:pPr>
+    </w:p>
+    <w:p>
+      <w:pPr>
+        <w:ind w:left="360" w:firstLine="720"/>
+        <w:jc w:val="both"/>
+      </w:pPr>
+    </w:p>
+    <w:p>
+      <w:pPr>
+        <w:jc w:val="both"/>
+      </w:pPr>
+      <w:r>
+        <w:tab/>
+        <w:t xml:space="preserve">- </w:t>
+      </w:r>
+      <w:r>
+        <w:rPr>
+          <w:b/>
+          <w:bCs/>
+        </w:rPr>
+        <w:t>Integration with other data sources:</w:t>
+      </w:r>
+      <w:r>
+        <w:t xml:space="preserve"> </w:t>
+      </w:r>
+    </w:p>
+    <w:p>
+      <w:pPr>
+        <w:ind w:left="360" w:firstLine="720"/>
+        <w:jc w:val="both"/>
+      </w:pPr>
+      <w:r>
+        <w:t xml:space="preserve">- </w:t>
+      </w:r>
+      <w:r>
+        <w:t>The application can be integrated with other data sources, such as social media or news feeds, to provide additional context for Bitcoin transaction data. This can help identify correlations between transaction fees and external events or trends.</w:t>
+      </w:r>
+    </w:p>
+    <w:p>
+      <w:pPr>
+        <w:ind w:left="360" w:firstLine="720"/>
+        <w:jc w:val="both"/>
+      </w:pPr>
+    </w:p>
+    <w:p>
+      <w:pPr>
+        <w:jc w:val="both"/>
+      </w:pPr>
+      <w:r>
+        <w:tab/>
+        <w:t xml:space="preserve">- </w:t>
+      </w:r>
+      <w:r>
+        <w:rPr>
+          <w:b/>
+          <w:bCs/>
+        </w:rPr>
+        <w:t>Distributed processing:</w:t>
+      </w:r>
+      <w:r>
+        <w:rPr>
+          <w:b/>
+          <w:bCs/>
+        </w:rPr>
+        <w:t xml:space="preserve"> (</w:t>
+      </w:r>
+      <w:proofErr w:type="spellStart"/>
+      <w:r>
+        <w:rPr>
+          <w:b/>
+          <w:bCs/>
+        </w:rPr>
+        <w:t>i.e</w:t>
+      </w:r>
+      <w:proofErr w:type="spellEnd"/>
+      <w:r>
+        <w:rPr>
+          <w:b/>
+          <w:bCs/>
+        </w:rPr>
+        <w:t xml:space="preserve"> can be)</w:t>
+      </w:r>
+      <w:r>
+        <w:t xml:space="preserve"> </w:t>
+      </w:r>
+    </w:p>
+    <w:p>
+      <w:pPr>
+        <w:ind w:left="360" w:firstLine="720"/>
+        <w:jc w:val="both"/>
+      </w:pPr>
+      <w:r>
+        <w:t xml:space="preserve">- </w:t>
+      </w:r>
+      <w:r>
+        <w:t>The application can be designed to process Bitcoin transaction data using a distributed computing architecture</w:t>
+      </w:r>
+      <w:r>
+        <w:t xml:space="preserve"> </w:t>
+      </w:r>
+      <w:proofErr w:type="spellStart"/>
+      <w:r>
+        <w:t>i.e</w:t>
+      </w:r>
+      <w:proofErr w:type="spellEnd"/>
+      <w:r>
+        <w:t xml:space="preserve"> cluster</w:t>
+      </w:r>
+      <w:r>
+        <w:t xml:space="preserve">, such as </w:t>
+      </w:r>
+      <w:r>
+        <w:t xml:space="preserve">Google Cloud Platform </w:t>
+      </w:r>
+      <w:proofErr w:type="spellStart"/>
+      <w:r>
+        <w:t>Data</w:t>
+      </w:r>
+      <w:r>
+        <w:t>P</w:t>
+      </w:r>
+      <w:r>
+        <w:t>roc</w:t>
+      </w:r>
+      <w:proofErr w:type="spellEnd"/>
+      <w:r>
+        <w:t>. This can help improve scalability and performance for large-scale data processing and analysis.</w:t>
+      </w:r>
+    </w:p>
+    <w:p>
+      <w:pPr>
+        <w:ind w:left="360" w:firstLine="720"/>
+      </w:pPr>
+    </w:p>
+    <w:p>
+      <w:pPr>
+        <w:ind w:left="360" w:firstLine="720"/>
+      </w:pPr>
+    </w:p>
+    <w:p/>
+    <w:p/>
+    <w:p/>
+    <w:p/>
+    <w:p/>
+    <w:p/>
     <w:p/>
     <w:p/>
     <w:p/>
@@ -50,9 +594,1297 @@
         </w:numPr>
       </w:pPr>
       <w:r>
+        <w:lastRenderedPageBreak/>
         <w:t>Architecture &amp; Design</w:t>
       </w:r>
     </w:p>
+    <w:p/>
+    <w:p>
+      <w:pPr>
+        <w:ind w:left="720"/>
+      </w:pPr>
+      <w:r>
+        <w:rPr>
+          <w:noProof/>
+        </w:rPr>
+        <w:drawing>
+          <wp:inline distT="0" distB="0" distL="0" distR="0">
+            <wp:extent cx="6324073" cy="3124200"/>
+            <wp:effectExtent l="0" t="0" r="635" b="0"/>
+            <wp:docPr id="7215801" name="Picture 1"/>
+            <wp:cNvGraphicFramePr>
+              <a:graphicFrameLocks xmlns:a="http://schemas.openxmlformats.org/drawingml/2006/main" noChangeAspect="1"/>
+            </wp:cNvGraphicFramePr>
+            <a:graphic xmlns:a="http://schemas.openxmlformats.org/drawingml/2006/main">
+              <a:graphicData uri="http://schemas.openxmlformats.org/drawingml/2006/picture">
+                <pic:pic xmlns:pic="http://schemas.openxmlformats.org/drawingml/2006/picture">
+                  <pic:nvPicPr>
+                    <pic:cNvPr id="7215801" name="Picture 7215801"/>
+                    <pic:cNvPicPr/>
+                  </pic:nvPicPr>
+                  <pic:blipFill>
+                    <a:blip r:embed="rId6">
+                      <a:extLst>
+                        <a:ext uri="{28A0092B-C50C-407E-A947-70E740481C1C}">
+                          <a14:useLocalDpi xmlns:a14="http://schemas.microsoft.com/office/drawing/2010/main" val="0"/>
+                        </a:ext>
+                      </a:extLst>
+                    </a:blip>
+                    <a:stretch>
+                      <a:fillRect/>
+                    </a:stretch>
+                  </pic:blipFill>
+                  <pic:spPr>
+                    <a:xfrm>
+                      <a:off x="0" y="0"/>
+                      <a:ext cx="6327097" cy="3125694"/>
+                    </a:xfrm>
+                    <a:prstGeom prst="rect">
+                      <a:avLst/>
+                    </a:prstGeom>
+                  </pic:spPr>
+                </pic:pic>
+              </a:graphicData>
+            </a:graphic>
+          </wp:inline>
+        </w:drawing>
+      </w:r>
+    </w:p>
+    <w:p>
+      <w:pPr>
+        <w:rPr>
+          <w:b/>
+          <w:bCs/>
+        </w:rPr>
+      </w:pPr>
+    </w:p>
+    <w:p>
+      <w:pPr>
+        <w:rPr>
+          <w:b/>
+          <w:bCs/>
+        </w:rPr>
+      </w:pPr>
+      <w:r>
+        <w:rPr>
+          <w:b/>
+          <w:bCs/>
+        </w:rPr>
+        <w:t xml:space="preserve">- </w:t>
+      </w:r>
+      <w:r>
+        <w:rPr>
+          <w:b/>
+          <w:bCs/>
+          <w:sz w:val="24"/>
+          <w:szCs w:val="24"/>
+        </w:rPr>
+        <w:t xml:space="preserve">Data </w:t>
+      </w:r>
+      <w:proofErr w:type="gramStart"/>
+      <w:r>
+        <w:rPr>
+          <w:b/>
+          <w:bCs/>
+          <w:sz w:val="24"/>
+          <w:szCs w:val="24"/>
+        </w:rPr>
+        <w:t>Ingestion :</w:t>
+      </w:r>
+      <w:proofErr w:type="gramEnd"/>
+    </w:p>
+    <w:p>
+      <w:pPr>
+        <w:ind w:firstLine="720"/>
+      </w:pPr>
+      <w:r>
+        <w:t xml:space="preserve">- </w:t>
+      </w:r>
+      <w:r>
+        <w:t xml:space="preserve">Get the Real Time bitcoin transactions, from </w:t>
+      </w:r>
+      <w:proofErr w:type="gramStart"/>
+      <w:r>
+        <w:t>endpoint :</w:t>
+      </w:r>
+      <w:proofErr w:type="gramEnd"/>
+    </w:p>
+    <w:p>
+      <w:pPr>
+        <w:ind w:left="720" w:firstLine="720"/>
+      </w:pPr>
+      <w:r>
+        <w:t xml:space="preserve">- </w:t>
+      </w:r>
+      <w:r>
+        <w:t>wss://ws.blockchain.info/inv</w:t>
+      </w:r>
+    </w:p>
+    <w:p/>
+    <w:p>
+      <w:pPr>
+        <w:ind w:firstLine="720"/>
+      </w:pPr>
+      <w:r>
+        <w:t xml:space="preserve">- </w:t>
+      </w:r>
+      <w:r>
+        <w:rPr>
+          <w:b/>
+          <w:bCs/>
+        </w:rPr>
+        <w:t xml:space="preserve">Project File </w:t>
+      </w:r>
+      <w:proofErr w:type="gramStart"/>
+      <w:r>
+        <w:rPr>
+          <w:b/>
+          <w:bCs/>
+        </w:rPr>
+        <w:t>Name :</w:t>
+      </w:r>
+      <w:proofErr w:type="gramEnd"/>
+    </w:p>
+    <w:p>
+      <w:pPr>
+        <w:ind w:left="720" w:firstLine="720"/>
+      </w:pPr>
+      <w:r>
+        <w:t>Web-socket.py</w:t>
+      </w:r>
+    </w:p>
+    <w:p/>
+    <w:p>
+      <w:pPr>
+        <w:ind w:firstLine="720"/>
+      </w:pPr>
+      <w:r>
+        <w:t xml:space="preserve">- </w:t>
+      </w:r>
+      <w:r>
+        <w:rPr>
+          <w:b/>
+          <w:bCs/>
+        </w:rPr>
+        <w:t xml:space="preserve">Tools and </w:t>
+      </w:r>
+      <w:proofErr w:type="gramStart"/>
+      <w:r>
+        <w:rPr>
+          <w:b/>
+          <w:bCs/>
+        </w:rPr>
+        <w:t>Tech :</w:t>
+      </w:r>
+      <w:proofErr w:type="gramEnd"/>
+    </w:p>
+    <w:p>
+      <w:pPr>
+        <w:ind w:left="720" w:firstLine="720"/>
+      </w:pPr>
+      <w:r>
+        <w:t>Kafka</w:t>
+      </w:r>
+    </w:p>
+    <w:p>
+      <w:pPr>
+        <w:ind w:left="720" w:firstLine="720"/>
+      </w:pPr>
+      <w:r>
+        <w:t>Python Web Socket</w:t>
+      </w:r>
+    </w:p>
+    <w:p/>
+    <w:p>
+      <w:pPr>
+        <w:ind w:left="720"/>
+      </w:pPr>
+      <w:r>
+        <w:t xml:space="preserve">- </w:t>
+      </w:r>
+      <w:r>
+        <w:t xml:space="preserve">Usage of Python </w:t>
+      </w:r>
+      <w:proofErr w:type="spellStart"/>
+      <w:r>
+        <w:t>Websocket</w:t>
+      </w:r>
+      <w:proofErr w:type="spellEnd"/>
+      <w:r>
+        <w:t xml:space="preserve">, to retrieve data from socket, </w:t>
+      </w:r>
+      <w:proofErr w:type="spellStart"/>
+      <w:r>
+        <w:t>OnMessage</w:t>
+      </w:r>
+      <w:proofErr w:type="spellEnd"/>
+      <w:r>
+        <w:t xml:space="preserve">, push raw data to Kafka Producer with new </w:t>
+      </w:r>
+      <w:proofErr w:type="gramStart"/>
+      <w:r>
+        <w:t>topic :</w:t>
+      </w:r>
+      <w:proofErr w:type="gramEnd"/>
+      <w:r>
+        <w:t xml:space="preserve"> “bitcoin-1”.</w:t>
+      </w:r>
+    </w:p>
+    <w:p>
+      <w:pPr>
+        <w:ind w:left="720"/>
+      </w:pPr>
+    </w:p>
+    <w:p>
+      <w:pPr>
+        <w:ind w:left="720"/>
+      </w:pPr>
+    </w:p>
+    <w:p>
+      <w:r>
+        <w:lastRenderedPageBreak/>
+        <w:t xml:space="preserve">- </w:t>
+      </w:r>
+      <w:r>
+        <w:rPr>
+          <w:b/>
+          <w:bCs/>
+          <w:sz w:val="24"/>
+          <w:szCs w:val="24"/>
+        </w:rPr>
+        <w:t>Data Processing:</w:t>
+      </w:r>
+    </w:p>
+    <w:p>
+      <w:pPr>
+        <w:ind w:left="720"/>
+      </w:pPr>
+      <w:r>
+        <w:t xml:space="preserve">- </w:t>
+      </w:r>
+      <w:r>
+        <w:t>Consume the Kafka Topic, named: “bitcoin-1”.</w:t>
+      </w:r>
+    </w:p>
+    <w:p>
+      <w:pPr>
+        <w:ind w:left="720"/>
+      </w:pPr>
+    </w:p>
+    <w:p>
+      <w:pPr>
+        <w:ind w:left="720"/>
+      </w:pPr>
+      <w:r>
+        <w:t xml:space="preserve">- </w:t>
+      </w:r>
+      <w:r>
+        <w:rPr>
+          <w:b/>
+          <w:bCs/>
+        </w:rPr>
+        <w:t xml:space="preserve">Project File </w:t>
+      </w:r>
+      <w:proofErr w:type="gramStart"/>
+      <w:r>
+        <w:rPr>
+          <w:b/>
+          <w:bCs/>
+        </w:rPr>
+        <w:t>Name :</w:t>
+      </w:r>
+      <w:proofErr w:type="gramEnd"/>
+    </w:p>
+    <w:p>
+      <w:pPr>
+        <w:ind w:left="720" w:firstLine="720"/>
+      </w:pPr>
+      <w:r>
+        <w:t>Spark_stream_btc.py</w:t>
+      </w:r>
+    </w:p>
+    <w:p>
+      <w:pPr>
+        <w:ind w:left="720"/>
+      </w:pPr>
+      <w:r>
+        <w:t xml:space="preserve">- </w:t>
+      </w:r>
+      <w:r>
+        <w:rPr>
+          <w:b/>
+          <w:bCs/>
+        </w:rPr>
+        <w:t xml:space="preserve">Tools and </w:t>
+      </w:r>
+      <w:proofErr w:type="gramStart"/>
+      <w:r>
+        <w:rPr>
+          <w:b/>
+          <w:bCs/>
+        </w:rPr>
+        <w:t>Tech :</w:t>
+      </w:r>
+      <w:proofErr w:type="gramEnd"/>
+    </w:p>
+    <w:p>
+      <w:pPr>
+        <w:ind w:left="720" w:firstLine="720"/>
+      </w:pPr>
+      <w:proofErr w:type="spellStart"/>
+      <w:r>
+        <w:t>SparkSQL</w:t>
+      </w:r>
+      <w:proofErr w:type="spellEnd"/>
+      <w:r>
+        <w:br/>
+      </w:r>
+    </w:p>
+    <w:p>
+      <w:pPr>
+        <w:ind w:left="720"/>
+      </w:pPr>
+    </w:p>
+    <w:p>
+      <w:pPr>
+        <w:ind w:left="720"/>
+      </w:pPr>
+      <w:r>
+        <w:t xml:space="preserve">- </w:t>
+      </w:r>
+      <w:r>
+        <w:t xml:space="preserve">Consumes raw bytes, convert to </w:t>
+      </w:r>
+      <w:proofErr w:type="gramStart"/>
+      <w:r>
+        <w:t>string ,</w:t>
+      </w:r>
+      <w:proofErr w:type="gramEnd"/>
+      <w:r>
+        <w:t xml:space="preserve"> to JSON structured.</w:t>
+      </w:r>
+    </w:p>
+    <w:p>
+      <w:pPr>
+        <w:ind w:left="720"/>
+      </w:pPr>
+      <w:r>
+        <w:t xml:space="preserve">- </w:t>
+      </w:r>
+      <w:r>
+        <w:t xml:space="preserve">Structure the raw data to JSON, convert to </w:t>
+      </w:r>
+      <w:proofErr w:type="spellStart"/>
+      <w:r>
+        <w:t>dataframe</w:t>
+      </w:r>
+      <w:proofErr w:type="spellEnd"/>
+      <w:r>
+        <w:t>, with the pre-</w:t>
+      </w:r>
+      <w:proofErr w:type="spellStart"/>
+      <w:r>
+        <w:t>defned</w:t>
+      </w:r>
+      <w:proofErr w:type="spellEnd"/>
+      <w:r>
+        <w:t xml:space="preserve"> schema.</w:t>
+      </w:r>
+    </w:p>
+    <w:p>
+      <w:pPr>
+        <w:ind w:left="720"/>
+      </w:pPr>
+      <w:r>
+        <w:t xml:space="preserve">- </w:t>
+      </w:r>
+      <w:r>
+        <w:t>Streaming applications needs to be windowed, to be run seamlessly and aggregation to be applied.</w:t>
+      </w:r>
+    </w:p>
+    <w:p>
+      <w:pPr>
+        <w:ind w:left="720"/>
+      </w:pPr>
+    </w:p>
+    <w:p/>
+    <w:p/>
+    <w:p/>
+    <w:p/>
+    <w:p/>
+    <w:p/>
+    <w:p/>
+    <w:p/>
+    <w:p/>
+    <w:p/>
+    <w:p/>
+    <w:p/>
+    <w:p/>
+    <w:p/>
+    <w:p/>
+    <w:p>
+      <w:pPr>
+        <w:rPr>
+          <w:b/>
+          <w:bCs/>
+          <w:sz w:val="24"/>
+          <w:szCs w:val="24"/>
+        </w:rPr>
+      </w:pPr>
+      <w:r>
+        <w:lastRenderedPageBreak/>
+        <w:t xml:space="preserve">- </w:t>
+      </w:r>
+      <w:r>
+        <w:rPr>
+          <w:b/>
+          <w:bCs/>
+          <w:sz w:val="24"/>
+          <w:szCs w:val="24"/>
+        </w:rPr>
+        <w:t xml:space="preserve">Data </w:t>
+      </w:r>
+      <w:r>
+        <w:rPr>
+          <w:b/>
+          <w:bCs/>
+          <w:sz w:val="24"/>
+          <w:szCs w:val="24"/>
+        </w:rPr>
+        <w:t>Streaming</w:t>
+      </w:r>
+      <w:r>
+        <w:rPr>
+          <w:b/>
+          <w:bCs/>
+          <w:sz w:val="24"/>
+          <w:szCs w:val="24"/>
+        </w:rPr>
+        <w:t>:</w:t>
+      </w:r>
+    </w:p>
+    <w:p>
+      <w:pPr>
+        <w:ind w:firstLine="720"/>
+        <w:rPr>
+          <w:sz w:val="24"/>
+          <w:szCs w:val="24"/>
+        </w:rPr>
+      </w:pPr>
+      <w:r>
+        <w:rPr>
+          <w:sz w:val="24"/>
+          <w:szCs w:val="24"/>
+        </w:rPr>
+        <w:t xml:space="preserve">- </w:t>
+      </w:r>
+      <w:r>
+        <w:rPr>
+          <w:sz w:val="24"/>
+          <w:szCs w:val="24"/>
+        </w:rPr>
+        <w:t xml:space="preserve">Real Time Streaming of Transaction </w:t>
+      </w:r>
+      <w:proofErr w:type="gramStart"/>
+      <w:r>
+        <w:rPr>
+          <w:sz w:val="24"/>
+          <w:szCs w:val="24"/>
+        </w:rPr>
+        <w:t>fees ,</w:t>
+      </w:r>
+      <w:proofErr w:type="gramEnd"/>
+      <w:r>
+        <w:rPr>
+          <w:sz w:val="24"/>
+          <w:szCs w:val="24"/>
+        </w:rPr>
+        <w:t xml:space="preserve"> with spark </w:t>
+      </w:r>
+      <w:proofErr w:type="spellStart"/>
+      <w:r>
+        <w:rPr>
+          <w:sz w:val="24"/>
+          <w:szCs w:val="24"/>
+        </w:rPr>
+        <w:t>writestream</w:t>
+      </w:r>
+      <w:proofErr w:type="spellEnd"/>
+      <w:r>
+        <w:rPr>
+          <w:sz w:val="24"/>
+          <w:szCs w:val="24"/>
+        </w:rPr>
+        <w:t>.</w:t>
+      </w:r>
+    </w:p>
+    <w:p>
+      <w:pPr>
+        <w:rPr>
+          <w:sz w:val="24"/>
+          <w:szCs w:val="24"/>
+        </w:rPr>
+      </w:pPr>
+    </w:p>
+    <w:p>
+      <w:pPr>
+        <w:ind w:firstLine="720"/>
+        <w:rPr>
+          <w:sz w:val="24"/>
+          <w:szCs w:val="24"/>
+        </w:rPr>
+      </w:pPr>
+      <w:r>
+        <w:rPr>
+          <w:sz w:val="24"/>
+          <w:szCs w:val="24"/>
+        </w:rPr>
+        <w:t xml:space="preserve">- </w:t>
+      </w:r>
+      <w:r>
+        <w:rPr>
+          <w:b/>
+          <w:bCs/>
+          <w:sz w:val="24"/>
+          <w:szCs w:val="24"/>
+        </w:rPr>
+        <w:t xml:space="preserve">Project File </w:t>
+      </w:r>
+      <w:proofErr w:type="gramStart"/>
+      <w:r>
+        <w:rPr>
+          <w:b/>
+          <w:bCs/>
+          <w:sz w:val="24"/>
+          <w:szCs w:val="24"/>
+        </w:rPr>
+        <w:t>Name :</w:t>
+      </w:r>
+      <w:proofErr w:type="gramEnd"/>
+    </w:p>
+    <w:p>
+      <w:pPr>
+        <w:ind w:left="720" w:firstLine="720"/>
+        <w:rPr>
+          <w:sz w:val="24"/>
+          <w:szCs w:val="24"/>
+        </w:rPr>
+      </w:pPr>
+      <w:r>
+        <w:rPr>
+          <w:sz w:val="24"/>
+          <w:szCs w:val="24"/>
+        </w:rPr>
+        <w:t>Spark_stream_btc.py</w:t>
+      </w:r>
+    </w:p>
+    <w:p>
+      <w:pPr>
+        <w:ind w:firstLine="720"/>
+        <w:rPr>
+          <w:sz w:val="24"/>
+          <w:szCs w:val="24"/>
+        </w:rPr>
+      </w:pPr>
+      <w:r>
+        <w:rPr>
+          <w:sz w:val="24"/>
+          <w:szCs w:val="24"/>
+        </w:rPr>
+        <w:t xml:space="preserve">- </w:t>
+      </w:r>
+      <w:r>
+        <w:rPr>
+          <w:b/>
+          <w:bCs/>
+          <w:sz w:val="24"/>
+          <w:szCs w:val="24"/>
+        </w:rPr>
+        <w:t xml:space="preserve">Tools and </w:t>
+      </w:r>
+      <w:proofErr w:type="gramStart"/>
+      <w:r>
+        <w:rPr>
+          <w:b/>
+          <w:bCs/>
+          <w:sz w:val="24"/>
+          <w:szCs w:val="24"/>
+        </w:rPr>
+        <w:t>Tech :</w:t>
+      </w:r>
+      <w:proofErr w:type="gramEnd"/>
+    </w:p>
+    <w:p>
+      <w:pPr>
+        <w:ind w:left="720" w:firstLine="720"/>
+        <w:rPr>
+          <w:sz w:val="24"/>
+          <w:szCs w:val="24"/>
+        </w:rPr>
+      </w:pPr>
+      <w:r>
+        <w:rPr>
+          <w:sz w:val="24"/>
+          <w:szCs w:val="24"/>
+        </w:rPr>
+        <w:t xml:space="preserve">Spark Streaming </w:t>
+      </w:r>
+    </w:p>
+    <w:p>
+      <w:pPr>
+        <w:rPr>
+          <w:sz w:val="24"/>
+          <w:szCs w:val="24"/>
+        </w:rPr>
+      </w:pPr>
+    </w:p>
+    <w:p>
+      <w:pPr>
+        <w:ind w:firstLine="720"/>
+        <w:rPr>
+          <w:sz w:val="24"/>
+          <w:szCs w:val="24"/>
+        </w:rPr>
+      </w:pPr>
+      <w:r>
+        <w:rPr>
+          <w:sz w:val="24"/>
+          <w:szCs w:val="24"/>
+        </w:rPr>
+        <w:t xml:space="preserve">- </w:t>
+      </w:r>
+      <w:r>
+        <w:rPr>
+          <w:sz w:val="24"/>
+          <w:szCs w:val="24"/>
+        </w:rPr>
+        <w:t>Process data with streaming micro batch processing.</w:t>
+      </w:r>
+    </w:p>
+    <w:p>
+      <w:pPr>
+        <w:ind w:left="720"/>
+        <w:rPr>
+          <w:sz w:val="24"/>
+          <w:szCs w:val="24"/>
+        </w:rPr>
+      </w:pPr>
+      <w:r>
+        <w:rPr>
+          <w:sz w:val="24"/>
+          <w:szCs w:val="24"/>
+        </w:rPr>
+        <w:t xml:space="preserve">- </w:t>
+      </w:r>
+      <w:r>
+        <w:rPr>
+          <w:sz w:val="24"/>
+          <w:szCs w:val="24"/>
+        </w:rPr>
+        <w:t>Outmode to be complete, which aggregates over all the incoming data, since the spark job submit.</w:t>
+      </w:r>
+    </w:p>
+    <w:p>
+      <w:pPr>
+        <w:ind w:firstLine="720"/>
+        <w:rPr>
+          <w:sz w:val="24"/>
+          <w:szCs w:val="24"/>
+        </w:rPr>
+      </w:pPr>
+      <w:proofErr w:type="spellStart"/>
+      <w:r>
+        <w:rPr>
+          <w:sz w:val="24"/>
+          <w:szCs w:val="24"/>
+        </w:rPr>
+        <w:t>i.e</w:t>
+      </w:r>
+      <w:proofErr w:type="spellEnd"/>
+      <w:r>
+        <w:rPr>
+          <w:sz w:val="24"/>
+          <w:szCs w:val="24"/>
+        </w:rPr>
+        <w:t xml:space="preserve"> streaming query execution.</w:t>
+      </w:r>
+    </w:p>
+    <w:p>
+      <w:pPr>
+        <w:ind w:left="720"/>
+        <w:rPr>
+          <w:sz w:val="24"/>
+          <w:szCs w:val="24"/>
+        </w:rPr>
+      </w:pPr>
+      <w:r>
+        <w:rPr>
+          <w:sz w:val="24"/>
+          <w:szCs w:val="24"/>
+        </w:rPr>
+        <w:t xml:space="preserve">- </w:t>
+      </w:r>
+      <w:r>
+        <w:rPr>
+          <w:sz w:val="24"/>
+          <w:szCs w:val="24"/>
+        </w:rPr>
+        <w:t>Finally, spark application will POST the processed data to flask, in real time via REST APIs.</w:t>
+      </w:r>
+    </w:p>
+    <w:p/>
+    <w:p/>
+    <w:p/>
+    <w:p/>
+    <w:p/>
+    <w:p/>
+    <w:p/>
+    <w:p/>
+    <w:p/>
+    <w:p/>
+    <w:p/>
+    <w:p/>
+    <w:p/>
+    <w:p/>
+    <w:p/>
+    <w:p>
+      <w:pPr>
+        <w:rPr>
+          <w:b/>
+          <w:bCs/>
+          <w:sz w:val="24"/>
+          <w:szCs w:val="24"/>
+        </w:rPr>
+      </w:pPr>
+      <w:r>
+        <w:lastRenderedPageBreak/>
+        <w:t xml:space="preserve">- </w:t>
+      </w:r>
+      <w:r>
+        <w:rPr>
+          <w:b/>
+          <w:bCs/>
+          <w:sz w:val="24"/>
+          <w:szCs w:val="24"/>
+        </w:rPr>
+        <w:t>Output Sink</w:t>
+      </w:r>
+      <w:r>
+        <w:rPr>
+          <w:b/>
+          <w:bCs/>
+          <w:sz w:val="24"/>
+          <w:szCs w:val="24"/>
+        </w:rPr>
+        <w:t>:</w:t>
+      </w:r>
+    </w:p>
+    <w:p>
+      <w:pPr>
+        <w:rPr>
+          <w:b/>
+          <w:bCs/>
+          <w:sz w:val="24"/>
+          <w:szCs w:val="24"/>
+        </w:rPr>
+      </w:pPr>
+    </w:p>
+    <w:p>
+      <w:pPr>
+        <w:ind w:firstLine="720"/>
+        <w:rPr>
+          <w:sz w:val="24"/>
+          <w:szCs w:val="24"/>
+        </w:rPr>
+      </w:pPr>
+      <w:r>
+        <w:rPr>
+          <w:sz w:val="24"/>
+          <w:szCs w:val="24"/>
+        </w:rPr>
+        <w:t xml:space="preserve">- </w:t>
+      </w:r>
+      <w:r>
+        <w:rPr>
+          <w:sz w:val="24"/>
+          <w:szCs w:val="24"/>
+        </w:rPr>
+        <w:t>Spark streaming application sinks the processed data to Flask, via REST APIs.</w:t>
+      </w:r>
+    </w:p>
+    <w:p>
+      <w:pPr>
+        <w:ind w:firstLine="720"/>
+        <w:rPr>
+          <w:sz w:val="24"/>
+          <w:szCs w:val="24"/>
+        </w:rPr>
+      </w:pPr>
+      <w:r>
+        <w:rPr>
+          <w:sz w:val="24"/>
+          <w:szCs w:val="24"/>
+        </w:rPr>
+        <w:t xml:space="preserve">- </w:t>
+      </w:r>
+      <w:r>
+        <w:rPr>
+          <w:b/>
+          <w:bCs/>
+          <w:sz w:val="24"/>
+          <w:szCs w:val="24"/>
+        </w:rPr>
+        <w:t xml:space="preserve">Project File </w:t>
+      </w:r>
+      <w:proofErr w:type="gramStart"/>
+      <w:r>
+        <w:rPr>
+          <w:b/>
+          <w:bCs/>
+          <w:sz w:val="24"/>
+          <w:szCs w:val="24"/>
+        </w:rPr>
+        <w:t>Name :</w:t>
+      </w:r>
+      <w:proofErr w:type="gramEnd"/>
+    </w:p>
+    <w:p>
+      <w:pPr>
+        <w:ind w:left="720" w:firstLine="720"/>
+        <w:rPr>
+          <w:sz w:val="24"/>
+          <w:szCs w:val="24"/>
+        </w:rPr>
+      </w:pPr>
+      <w:r>
+        <w:rPr>
+          <w:sz w:val="24"/>
+          <w:szCs w:val="24"/>
+        </w:rPr>
+        <w:t>Spark_stream_btc.py</w:t>
+      </w:r>
+    </w:p>
+    <w:p>
+      <w:pPr>
+        <w:ind w:left="720" w:firstLine="720"/>
+        <w:rPr>
+          <w:sz w:val="24"/>
+          <w:szCs w:val="24"/>
+        </w:rPr>
+      </w:pPr>
+      <w:r>
+        <w:rPr>
+          <w:sz w:val="24"/>
+          <w:szCs w:val="24"/>
+        </w:rPr>
+        <w:t>App.py</w:t>
+      </w:r>
+    </w:p>
+    <w:p>
+      <w:pPr>
+        <w:rPr>
+          <w:sz w:val="24"/>
+          <w:szCs w:val="24"/>
+        </w:rPr>
+      </w:pPr>
+    </w:p>
+    <w:p>
+      <w:pPr>
+        <w:ind w:firstLine="720"/>
+        <w:rPr>
+          <w:sz w:val="24"/>
+          <w:szCs w:val="24"/>
+        </w:rPr>
+      </w:pPr>
+      <w:r>
+        <w:rPr>
+          <w:sz w:val="24"/>
+          <w:szCs w:val="24"/>
+        </w:rPr>
+        <w:t xml:space="preserve">- </w:t>
+      </w:r>
+      <w:r>
+        <w:rPr>
+          <w:b/>
+          <w:bCs/>
+          <w:sz w:val="24"/>
+          <w:szCs w:val="24"/>
+        </w:rPr>
+        <w:t xml:space="preserve">Tools and </w:t>
+      </w:r>
+      <w:proofErr w:type="gramStart"/>
+      <w:r>
+        <w:rPr>
+          <w:b/>
+          <w:bCs/>
+          <w:sz w:val="24"/>
+          <w:szCs w:val="24"/>
+        </w:rPr>
+        <w:t>Tech :</w:t>
+      </w:r>
+      <w:proofErr w:type="gramEnd"/>
+    </w:p>
+    <w:p>
+      <w:pPr>
+        <w:ind w:left="720" w:firstLine="720"/>
+        <w:rPr>
+          <w:sz w:val="24"/>
+          <w:szCs w:val="24"/>
+        </w:rPr>
+      </w:pPr>
+      <w:r>
+        <w:rPr>
+          <w:sz w:val="24"/>
+          <w:szCs w:val="24"/>
+        </w:rPr>
+        <w:t>Spark</w:t>
+      </w:r>
+    </w:p>
+    <w:p>
+      <w:pPr>
+        <w:ind w:left="720" w:firstLine="720"/>
+        <w:rPr>
+          <w:sz w:val="24"/>
+          <w:szCs w:val="24"/>
+        </w:rPr>
+      </w:pPr>
+      <w:r>
+        <w:rPr>
+          <w:sz w:val="24"/>
+          <w:szCs w:val="24"/>
+        </w:rPr>
+        <w:t>Flask</w:t>
+      </w:r>
+    </w:p>
+    <w:p>
+      <w:pPr>
+        <w:rPr>
+          <w:sz w:val="24"/>
+          <w:szCs w:val="24"/>
+        </w:rPr>
+      </w:pPr>
+    </w:p>
+    <w:p>
+      <w:pPr>
+        <w:ind w:firstLine="720"/>
+        <w:rPr>
+          <w:sz w:val="24"/>
+          <w:szCs w:val="24"/>
+        </w:rPr>
+      </w:pPr>
+      <w:r>
+        <w:rPr>
+          <w:sz w:val="24"/>
+          <w:szCs w:val="24"/>
+        </w:rPr>
+        <w:t xml:space="preserve">- </w:t>
+      </w:r>
+      <w:r>
+        <w:rPr>
+          <w:sz w:val="24"/>
+          <w:szCs w:val="24"/>
+        </w:rPr>
+        <w:t xml:space="preserve">Frontend, </w:t>
+      </w:r>
+      <w:proofErr w:type="spellStart"/>
+      <w:r>
+        <w:rPr>
+          <w:sz w:val="24"/>
+          <w:szCs w:val="24"/>
+        </w:rPr>
+        <w:t>Reactjs</w:t>
+      </w:r>
+      <w:proofErr w:type="spellEnd"/>
+      <w:r>
+        <w:rPr>
+          <w:sz w:val="24"/>
+          <w:szCs w:val="24"/>
+        </w:rPr>
+        <w:t xml:space="preserve"> Charts calls the API to refresh the dashboard screen, repeatedly.</w:t>
+      </w:r>
+    </w:p>
+    <w:p/>
+    <w:p/>
+    <w:p/>
+    <w:p/>
+    <w:p/>
+    <w:p/>
+    <w:p/>
+    <w:p/>
+    <w:p/>
+    <w:p/>
+    <w:p/>
+    <w:p/>
+    <w:p/>
+    <w:p/>
+    <w:p/>
+    <w:p/>
+    <w:p>
+      <w:pPr>
+        <w:rPr>
+          <w:b/>
+          <w:bCs/>
+          <w:sz w:val="24"/>
+          <w:szCs w:val="24"/>
+        </w:rPr>
+      </w:pPr>
+      <w:r>
+        <w:lastRenderedPageBreak/>
+        <w:t xml:space="preserve">- </w:t>
+      </w:r>
+      <w:r>
+        <w:rPr>
+          <w:b/>
+          <w:bCs/>
+          <w:sz w:val="24"/>
+          <w:szCs w:val="24"/>
+        </w:rPr>
+        <w:t>Data Analysis</w:t>
+      </w:r>
+      <w:r>
+        <w:rPr>
+          <w:b/>
+          <w:bCs/>
+          <w:sz w:val="24"/>
+          <w:szCs w:val="24"/>
+        </w:rPr>
+        <w:t>:</w:t>
+      </w:r>
+    </w:p>
+    <w:p>
+      <w:pPr>
+        <w:ind w:left="720"/>
+        <w:rPr>
+          <w:sz w:val="24"/>
+          <w:szCs w:val="24"/>
+        </w:rPr>
+      </w:pPr>
+      <w:r>
+        <w:rPr>
+          <w:sz w:val="24"/>
+          <w:szCs w:val="24"/>
+        </w:rPr>
+        <w:t xml:space="preserve">- </w:t>
+      </w:r>
+      <w:r>
+        <w:rPr>
+          <w:sz w:val="24"/>
+          <w:szCs w:val="24"/>
+        </w:rPr>
+        <w:t>Frontend, calls the REST APIs of Flask, to update the chart, repeatedly, to get the new processed micro batch data output.</w:t>
+      </w:r>
+    </w:p>
+    <w:p>
+      <w:pPr>
+        <w:ind w:firstLine="720"/>
+        <w:rPr>
+          <w:sz w:val="24"/>
+          <w:szCs w:val="24"/>
+        </w:rPr>
+      </w:pPr>
+      <w:r>
+        <w:rPr>
+          <w:sz w:val="24"/>
+          <w:szCs w:val="24"/>
+        </w:rPr>
+        <w:t xml:space="preserve">- </w:t>
+      </w:r>
+      <w:r>
+        <w:rPr>
+          <w:b/>
+          <w:bCs/>
+          <w:sz w:val="24"/>
+          <w:szCs w:val="24"/>
+        </w:rPr>
+        <w:t xml:space="preserve">Project File </w:t>
+      </w:r>
+      <w:proofErr w:type="gramStart"/>
+      <w:r>
+        <w:rPr>
+          <w:b/>
+          <w:bCs/>
+          <w:sz w:val="24"/>
+          <w:szCs w:val="24"/>
+        </w:rPr>
+        <w:t>Name :</w:t>
+      </w:r>
+      <w:proofErr w:type="gramEnd"/>
+    </w:p>
+    <w:p>
+      <w:pPr>
+        <w:ind w:left="720" w:firstLine="720"/>
+        <w:rPr>
+          <w:sz w:val="24"/>
+          <w:szCs w:val="24"/>
+        </w:rPr>
+      </w:pPr>
+      <w:proofErr w:type="spellStart"/>
+      <w:r>
+        <w:rPr>
+          <w:sz w:val="24"/>
+          <w:szCs w:val="24"/>
+        </w:rPr>
+        <w:t>Src</w:t>
+      </w:r>
+      <w:proofErr w:type="spellEnd"/>
+      <w:r>
+        <w:rPr>
+          <w:sz w:val="24"/>
+          <w:szCs w:val="24"/>
+        </w:rPr>
+        <w:t>/</w:t>
+      </w:r>
+      <w:proofErr w:type="spellStart"/>
+      <w:r>
+        <w:rPr>
+          <w:sz w:val="24"/>
+          <w:szCs w:val="24"/>
+        </w:rPr>
+        <w:t>BigData</w:t>
+      </w:r>
+      <w:proofErr w:type="spellEnd"/>
+      <w:r>
+        <w:rPr>
+          <w:sz w:val="24"/>
+          <w:szCs w:val="24"/>
+        </w:rPr>
+        <w:t>/Screens/</w:t>
+      </w:r>
+      <w:proofErr w:type="spellStart"/>
+      <w:r>
+        <w:rPr>
+          <w:sz w:val="24"/>
+          <w:szCs w:val="24"/>
+        </w:rPr>
+        <w:t>BTCBarChart.jsx</w:t>
+      </w:r>
+      <w:proofErr w:type="spellEnd"/>
+    </w:p>
+    <w:p>
+      <w:pPr>
+        <w:ind w:firstLine="720"/>
+        <w:rPr>
+          <w:sz w:val="24"/>
+          <w:szCs w:val="24"/>
+        </w:rPr>
+      </w:pPr>
+      <w:r>
+        <w:rPr>
+          <w:sz w:val="24"/>
+          <w:szCs w:val="24"/>
+        </w:rPr>
+        <w:t xml:space="preserve">- </w:t>
+      </w:r>
+      <w:r>
+        <w:rPr>
+          <w:b/>
+          <w:bCs/>
+          <w:sz w:val="24"/>
+          <w:szCs w:val="24"/>
+        </w:rPr>
+        <w:t xml:space="preserve">Tools and </w:t>
+      </w:r>
+      <w:proofErr w:type="gramStart"/>
+      <w:r>
+        <w:rPr>
+          <w:b/>
+          <w:bCs/>
+          <w:sz w:val="24"/>
+          <w:szCs w:val="24"/>
+        </w:rPr>
+        <w:t>Tech :</w:t>
+      </w:r>
+      <w:proofErr w:type="gramEnd"/>
+    </w:p>
+    <w:p>
+      <w:pPr>
+        <w:ind w:left="720" w:firstLine="720"/>
+        <w:rPr>
+          <w:sz w:val="24"/>
+          <w:szCs w:val="24"/>
+        </w:rPr>
+      </w:pPr>
+      <w:r>
+        <w:rPr>
+          <w:sz w:val="24"/>
+          <w:szCs w:val="24"/>
+        </w:rPr>
+        <w:t>ReactJS</w:t>
+      </w:r>
+    </w:p>
+    <w:p>
+      <w:pPr>
+        <w:ind w:left="720" w:firstLine="720"/>
+        <w:rPr>
+          <w:sz w:val="24"/>
+          <w:szCs w:val="24"/>
+        </w:rPr>
+      </w:pPr>
+      <w:r>
+        <w:rPr>
+          <w:sz w:val="24"/>
+          <w:szCs w:val="24"/>
+        </w:rPr>
+        <w:t>Chart-js-2</w:t>
+      </w:r>
+    </w:p>
+    <w:p>
+      <w:pPr>
+        <w:rPr>
+          <w:sz w:val="24"/>
+          <w:szCs w:val="24"/>
+        </w:rPr>
+      </w:pPr>
+    </w:p>
+    <w:p>
+      <w:pPr>
+        <w:ind w:left="720"/>
+        <w:rPr>
+          <w:sz w:val="24"/>
+          <w:szCs w:val="24"/>
+        </w:rPr>
+      </w:pPr>
+      <w:r>
+        <w:rPr>
+          <w:sz w:val="24"/>
+          <w:szCs w:val="24"/>
+        </w:rPr>
+        <w:t xml:space="preserve">- </w:t>
+      </w:r>
+      <w:r>
+        <w:rPr>
+          <w:sz w:val="24"/>
+          <w:szCs w:val="24"/>
+        </w:rPr>
+        <w:t xml:space="preserve">Processed data is loaded to chart, to render/re-render new metrics </w:t>
+      </w:r>
+      <w:proofErr w:type="spellStart"/>
+      <w:r>
+        <w:rPr>
+          <w:sz w:val="24"/>
+          <w:szCs w:val="24"/>
+        </w:rPr>
+        <w:t>i.e</w:t>
+      </w:r>
+      <w:proofErr w:type="spellEnd"/>
+      <w:r>
+        <w:rPr>
+          <w:sz w:val="24"/>
+          <w:szCs w:val="24"/>
+        </w:rPr>
+        <w:t xml:space="preserve"> real time streaming.</w:t>
+      </w:r>
+    </w:p>
+    <w:p>
+      <w:pPr>
+        <w:rPr>
+          <w:sz w:val="24"/>
+          <w:szCs w:val="24"/>
+        </w:rPr>
+      </w:pPr>
+    </w:p>
+    <w:p/>
+    <w:p/>
     <w:p>
       <w:pPr>
         <w:pStyle w:val="Heading2"/>
@@ -65,6 +1897,49 @@
         <w:t>GitHub Location of Code</w:t>
       </w:r>
     </w:p>
+    <w:p/>
+    <w:p>
+      <w:pPr>
+        <w:ind w:left="720"/>
+      </w:pPr>
+      <w:r>
+        <w:t xml:space="preserve">- </w:t>
+      </w:r>
+      <w:hyperlink r:id="rId7" w:history="1">
+        <w:r>
+          <w:rPr>
+            <w:rStyle w:val="Hyperlink"/>
+          </w:rPr>
+          <w:t>https://github.com/tejs13/Spark-Streaming-BTC</w:t>
+        </w:r>
+      </w:hyperlink>
+    </w:p>
+    <w:p>
+      <w:pPr>
+        <w:ind w:left="720"/>
+      </w:pPr>
+      <w:r>
+        <w:t xml:space="preserve">- </w:t>
+      </w:r>
+      <w:proofErr w:type="gramStart"/>
+      <w:r>
+        <w:t>Branch :</w:t>
+      </w:r>
+      <w:proofErr w:type="gramEnd"/>
+      <w:r>
+        <w:t xml:space="preserve"> main</w:t>
+      </w:r>
+    </w:p>
+    <w:p/>
+    <w:p/>
+    <w:p/>
+    <w:p/>
+    <w:p/>
+    <w:p/>
+    <w:p/>
+    <w:p/>
+    <w:p/>
+    <w:p/>
     <w:p>
       <w:pPr>
         <w:pStyle w:val="Heading2"/>
@@ -74,30 +1949,323 @@
         </w:numPr>
       </w:pPr>
       <w:r>
+        <w:lastRenderedPageBreak/>
         <w:t>Deployment Instructions</w:t>
       </w:r>
     </w:p>
     <w:p/>
-    <w:p/>
-    <w:p/>
-    <w:p/>
-    <w:p/>
-    <w:p/>
-    <w:p/>
-    <w:p/>
-    <w:p/>
-    <w:p/>
+    <w:p>
+      <w:r>
+        <w:t xml:space="preserve">- </w:t>
+      </w:r>
+      <w:r>
+        <w:rPr>
+          <w:b/>
+          <w:bCs/>
+        </w:rPr>
+        <w:t>Deployment Instructions for Local Mode:</w:t>
+      </w:r>
+    </w:p>
+    <w:p/>
+    <w:p>
+      <w:pPr>
+        <w:pStyle w:val="ListParagraph"/>
+        <w:numPr>
+          <w:ilvl w:val="0"/>
+          <w:numId w:val="6"/>
+        </w:numPr>
+      </w:pPr>
+      <w:r>
+        <w:t xml:space="preserve">Install Spark: </w:t>
+      </w:r>
+    </w:p>
+    <w:p>
+      <w:pPr>
+        <w:pStyle w:val="ListParagraph"/>
+        <w:numPr>
+          <w:ilvl w:val="1"/>
+          <w:numId w:val="6"/>
+        </w:numPr>
+      </w:pPr>
+      <w:r>
+        <w:t>Install the Spark distribution on the local machine. You can download Spark from the Apache Spark website and follow the installation instructions.</w:t>
+      </w:r>
+    </w:p>
+    <w:p>
+      <w:pPr>
+        <w:pStyle w:val="ListParagraph"/>
+        <w:numPr>
+          <w:ilvl w:val="1"/>
+          <w:numId w:val="6"/>
+        </w:numPr>
+      </w:pPr>
+      <w:r>
+        <w:t>Version 3.2.3</w:t>
+      </w:r>
+    </w:p>
+    <w:p>
+      <w:pPr>
+        <w:pStyle w:val="ListParagraph"/>
+        <w:ind w:left="1440"/>
+      </w:pPr>
+    </w:p>
+    <w:p>
+      <w:pPr>
+        <w:pStyle w:val="ListParagraph"/>
+        <w:numPr>
+          <w:ilvl w:val="0"/>
+          <w:numId w:val="6"/>
+        </w:numPr>
+      </w:pPr>
+      <w:r>
+        <w:t>Configure environment variables:</w:t>
+      </w:r>
+    </w:p>
+    <w:p>
+      <w:pPr>
+        <w:pStyle w:val="ListParagraph"/>
+        <w:numPr>
+          <w:ilvl w:val="1"/>
+          <w:numId w:val="6"/>
+        </w:numPr>
+      </w:pPr>
+      <w:r>
+        <w:t xml:space="preserve"> Set the environment variables for Spark, such as SPARK_HOME and PATH, PYSAPRK_PYTHON, to point to the Spark installation directory and the Spark binary files.</w:t>
+      </w:r>
+    </w:p>
+    <w:p>
+      <w:pPr>
+        <w:pStyle w:val="ListParagraph"/>
+      </w:pPr>
+    </w:p>
+    <w:p>
+      <w:pPr>
+        <w:pStyle w:val="ListParagraph"/>
+        <w:ind w:left="1440"/>
+      </w:pPr>
+    </w:p>
+    <w:p>
+      <w:pPr>
+        <w:pStyle w:val="ListParagraph"/>
+        <w:numPr>
+          <w:ilvl w:val="0"/>
+          <w:numId w:val="6"/>
+        </w:numPr>
+      </w:pPr>
+      <w:r>
+        <w:t>Install Kafka</w:t>
+      </w:r>
+    </w:p>
+    <w:p>
+      <w:pPr>
+        <w:pStyle w:val="ListParagraph"/>
+        <w:numPr>
+          <w:ilvl w:val="1"/>
+          <w:numId w:val="6"/>
+        </w:numPr>
+      </w:pPr>
+      <w:r>
+        <w:t xml:space="preserve">Install Distributed message service, </w:t>
+      </w:r>
+      <w:proofErr w:type="spellStart"/>
+      <w:r>
+        <w:t>kafka</w:t>
+      </w:r>
+      <w:proofErr w:type="spellEnd"/>
+      <w:r>
+        <w:t>.</w:t>
+      </w:r>
+    </w:p>
+    <w:p>
+      <w:pPr>
+        <w:pStyle w:val="ListParagraph"/>
+        <w:numPr>
+          <w:ilvl w:val="1"/>
+          <w:numId w:val="6"/>
+        </w:numPr>
+      </w:pPr>
+      <w:r>
+        <w:t>Version 3.2.3</w:t>
+      </w:r>
+    </w:p>
+    <w:p>
+      <w:pPr>
+        <w:pStyle w:val="ListParagraph"/>
+      </w:pPr>
+    </w:p>
+    <w:p>
+      <w:pPr>
+        <w:pStyle w:val="ListParagraph"/>
+        <w:numPr>
+          <w:ilvl w:val="0"/>
+          <w:numId w:val="6"/>
+        </w:numPr>
+      </w:pPr>
+      <w:r>
+        <w:t xml:space="preserve">Install system </w:t>
+      </w:r>
+      <w:proofErr w:type="gramStart"/>
+      <w:r>
+        <w:t>dependencies :</w:t>
+      </w:r>
+      <w:proofErr w:type="gramEnd"/>
+    </w:p>
+    <w:p>
+      <w:pPr>
+        <w:pStyle w:val="ListParagraph"/>
+        <w:numPr>
+          <w:ilvl w:val="1"/>
+          <w:numId w:val="6"/>
+        </w:numPr>
+      </w:pPr>
+      <w:proofErr w:type="spellStart"/>
+      <w:r>
+        <w:t>Pyhton</w:t>
+      </w:r>
+      <w:proofErr w:type="spellEnd"/>
+      <w:r>
+        <w:t xml:space="preserve"> 3.10.9</w:t>
+      </w:r>
+    </w:p>
+    <w:p>
+      <w:pPr>
+        <w:pStyle w:val="ListParagraph"/>
+        <w:numPr>
+          <w:ilvl w:val="1"/>
+          <w:numId w:val="6"/>
+        </w:numPr>
+      </w:pPr>
+      <w:r>
+        <w:t>Java 9</w:t>
+      </w:r>
+    </w:p>
+    <w:p>
+      <w:pPr>
+        <w:pStyle w:val="ListParagraph"/>
+        <w:numPr>
+          <w:ilvl w:val="1"/>
+          <w:numId w:val="6"/>
+        </w:numPr>
+      </w:pPr>
+      <w:r>
+        <w:t>Node JS</w:t>
+      </w:r>
+    </w:p>
+    <w:p>
+      <w:pPr>
+        <w:pStyle w:val="ListParagraph"/>
+        <w:ind w:left="1440"/>
+      </w:pPr>
+    </w:p>
+    <w:p>
+      <w:pPr>
+        <w:pStyle w:val="ListParagraph"/>
+        <w:numPr>
+          <w:ilvl w:val="0"/>
+          <w:numId w:val="6"/>
+        </w:numPr>
+      </w:pPr>
+      <w:r>
+        <w:t>Open port 5001, on local machine for communication between Spark and Flask and ReactJS Dashboard.</w:t>
+      </w:r>
+    </w:p>
+    <w:p/>
+    <w:p>
+      <w:pPr>
+        <w:pStyle w:val="ListParagraph"/>
+        <w:numPr>
+          <w:ilvl w:val="0"/>
+          <w:numId w:val="6"/>
+        </w:numPr>
+        <w:jc w:val="both"/>
+        <w:rPr>
+          <w:sz w:val="24"/>
+          <w:szCs w:val="24"/>
+        </w:rPr>
+      </w:pPr>
+      <w:r>
+        <w:rPr>
+          <w:sz w:val="24"/>
+          <w:szCs w:val="24"/>
+        </w:rPr>
+        <w:t xml:space="preserve">Make virtual environment and install the dependencies, </w:t>
+      </w:r>
+      <w:proofErr w:type="spellStart"/>
+      <w:r>
+        <w:rPr>
+          <w:sz w:val="24"/>
+          <w:szCs w:val="24"/>
+        </w:rPr>
+        <w:t>i.e</w:t>
+      </w:r>
+      <w:proofErr w:type="spellEnd"/>
+      <w:r>
+        <w:rPr>
+          <w:sz w:val="24"/>
+          <w:szCs w:val="24"/>
+        </w:rPr>
+        <w:t xml:space="preserve"> requirements.txt.</w:t>
+      </w:r>
+    </w:p>
     <w:p>
       <w:pPr>
         <w:ind w:left="720"/>
-      </w:pPr>
-      <w:r>
-        <w:t xml:space="preserve">- </w:t>
-      </w:r>
-    </w:p>
-    <w:p/>
-    <w:p/>
-    <w:p/>
+        <w:jc w:val="both"/>
+        <w:rPr>
+          <w:sz w:val="24"/>
+          <w:szCs w:val="24"/>
+        </w:rPr>
+      </w:pPr>
+      <w:r>
+        <w:rPr>
+          <w:sz w:val="24"/>
+          <w:szCs w:val="24"/>
+        </w:rPr>
+        <w:tab/>
+        <w:t>- pip install -r requirement.tx</w:t>
+      </w:r>
+      <w:r>
+        <w:rPr>
+          <w:sz w:val="24"/>
+          <w:szCs w:val="24"/>
+        </w:rPr>
+        <w:t>t</w:t>
+      </w:r>
+    </w:p>
+    <w:p>
+      <w:pPr>
+        <w:ind w:left="720"/>
+        <w:jc w:val="both"/>
+        <w:rPr>
+          <w:sz w:val="24"/>
+          <w:szCs w:val="24"/>
+        </w:rPr>
+      </w:pPr>
+    </w:p>
+    <w:p>
+      <w:pPr>
+        <w:pStyle w:val="ListParagraph"/>
+        <w:numPr>
+          <w:ilvl w:val="0"/>
+          <w:numId w:val="6"/>
+        </w:numPr>
+      </w:pPr>
+      <w:r>
+        <w:t>Submit the Spark Structured Streaming application to local mode:</w:t>
+      </w:r>
+    </w:p>
+    <w:p>
+      <w:pPr>
+        <w:pStyle w:val="ListParagraph"/>
+        <w:numPr>
+          <w:ilvl w:val="1"/>
+          <w:numId w:val="6"/>
+        </w:numPr>
+      </w:pPr>
+      <w:r>
+        <w:t>Spark-submit spark_stream_btc.py</w:t>
+      </w:r>
+    </w:p>
     <w:p/>
     <w:p/>
     <w:p/>
@@ -121,21 +2289,36 @@
         <w:pStyle w:val="ListParagraph"/>
         <w:numPr>
           <w:ilvl w:val="0"/>
-          <w:numId w:val="4"/>
+          <w:numId w:val="7"/>
         </w:numPr>
-        <w:ind w:left="1080"/>
-        <w:jc w:val="both"/>
-        <w:rPr>
-          <w:sz w:val="24"/>
-          <w:szCs w:val="24"/>
-        </w:rPr>
-      </w:pPr>
-      <w:r>
-        <w:rPr>
-          <w:sz w:val="24"/>
-          <w:szCs w:val="24"/>
-        </w:rPr>
-        <w:t>Make virtual environment and install the dependencies, i.e requirements.txt.</w:t>
+        <w:jc w:val="both"/>
+        <w:rPr>
+          <w:sz w:val="24"/>
+          <w:szCs w:val="24"/>
+        </w:rPr>
+      </w:pPr>
+      <w:r>
+        <w:rPr>
+          <w:sz w:val="24"/>
+          <w:szCs w:val="24"/>
+        </w:rPr>
+        <w:t xml:space="preserve">Make virtual environment and install the dependencies, </w:t>
+      </w:r>
+      <w:proofErr w:type="spellStart"/>
+      <w:r>
+        <w:rPr>
+          <w:sz w:val="24"/>
+          <w:szCs w:val="24"/>
+        </w:rPr>
+        <w:t>i.e</w:t>
+      </w:r>
+      <w:proofErr w:type="spellEnd"/>
+      <w:r>
+        <w:rPr>
+          <w:sz w:val="24"/>
+          <w:szCs w:val="24"/>
+        </w:rPr>
+        <w:t xml:space="preserve"> requirements.txt.</w:t>
       </w:r>
     </w:p>
     <w:p>
@@ -161,9 +2344,8 @@
         <w:pStyle w:val="ListParagraph"/>
         <w:numPr>
           <w:ilvl w:val="0"/>
-          <w:numId w:val="4"/>
+          <w:numId w:val="7"/>
         </w:numPr>
-        <w:ind w:left="1080"/>
         <w:jc w:val="both"/>
         <w:rPr>
           <w:sz w:val="24"/>
@@ -183,7 +2365,7 @@
         <w:pStyle w:val="ListParagraph"/>
         <w:numPr>
           <w:ilvl w:val="1"/>
-          <w:numId w:val="4"/>
+          <w:numId w:val="7"/>
         </w:numPr>
         <w:ind w:left="2160"/>
         <w:jc w:val="both"/>
@@ -205,7 +2387,7 @@
         <w:pStyle w:val="ListParagraph"/>
         <w:numPr>
           <w:ilvl w:val="2"/>
-          <w:numId w:val="4"/>
+          <w:numId w:val="7"/>
         </w:numPr>
         <w:ind w:left="2880"/>
         <w:jc w:val="both"/>
@@ -219,15 +2401,24 @@
           <w:sz w:val="24"/>
           <w:szCs w:val="24"/>
         </w:rPr>
-        <w:t>.\bin\windows\zookeeper-server-start.bat .\config\zookeeper.properties</w:t>
-      </w:r>
+        <w:t>.\bin\windows\zookeeper-server-start.bat .\config\</w:t>
+      </w:r>
+      <w:proofErr w:type="spellStart"/>
+      <w:r>
+        <w:rPr>
+          <w:sz w:val="24"/>
+          <w:szCs w:val="24"/>
+        </w:rPr>
+        <w:t>zookeeper.properties</w:t>
+      </w:r>
+      <w:proofErr w:type="spellEnd"/>
     </w:p>
     <w:p>
       <w:pPr>
         <w:pStyle w:val="ListParagraph"/>
         <w:numPr>
           <w:ilvl w:val="1"/>
-          <w:numId w:val="4"/>
+          <w:numId w:val="7"/>
         </w:numPr>
         <w:ind w:left="2160"/>
         <w:jc w:val="both"/>
@@ -249,7 +2440,7 @@
         <w:pStyle w:val="ListParagraph"/>
         <w:numPr>
           <w:ilvl w:val="2"/>
-          <w:numId w:val="4"/>
+          <w:numId w:val="7"/>
         </w:numPr>
         <w:ind w:left="2880"/>
         <w:jc w:val="both"/>
@@ -263,8 +2454,17 @@
           <w:sz w:val="24"/>
           <w:szCs w:val="24"/>
         </w:rPr>
-        <w:t>.\bin\windows\kafka-server-start.bat .\config\server.properties</w:t>
-      </w:r>
+        <w:t>.\bin\windows\kafka-server-start.bat .\config\</w:t>
+      </w:r>
+      <w:proofErr w:type="spellStart"/>
+      <w:r>
+        <w:rPr>
+          <w:sz w:val="24"/>
+          <w:szCs w:val="24"/>
+        </w:rPr>
+        <w:t>server.properties</w:t>
+      </w:r>
+      <w:proofErr w:type="spellEnd"/>
     </w:p>
     <w:p>
       <w:pPr>
@@ -282,21 +2482,36 @@
         <w:pStyle w:val="ListParagraph"/>
         <w:numPr>
           <w:ilvl w:val="0"/>
-          <w:numId w:val="4"/>
+          <w:numId w:val="7"/>
         </w:numPr>
-        <w:ind w:left="1080"/>
-        <w:jc w:val="both"/>
-        <w:rPr>
-          <w:sz w:val="24"/>
-          <w:szCs w:val="24"/>
-        </w:rPr>
-      </w:pPr>
-      <w:r>
-        <w:rPr>
-          <w:sz w:val="24"/>
-          <w:szCs w:val="24"/>
-        </w:rPr>
-        <w:t>Start capturing the real time bitcoin transactions with web socket and publishing to kafka topic “bitcoin-1”</w:t>
+        <w:jc w:val="both"/>
+        <w:rPr>
+          <w:sz w:val="24"/>
+          <w:szCs w:val="24"/>
+        </w:rPr>
+      </w:pPr>
+      <w:r>
+        <w:rPr>
+          <w:sz w:val="24"/>
+          <w:szCs w:val="24"/>
+        </w:rPr>
+        <w:t xml:space="preserve">Start capturing the real time bitcoin transactions with web socket and publishing to </w:t>
+      </w:r>
+      <w:proofErr w:type="spellStart"/>
+      <w:r>
+        <w:rPr>
+          <w:sz w:val="24"/>
+          <w:szCs w:val="24"/>
+        </w:rPr>
+        <w:t>kafka</w:t>
+      </w:r>
+      <w:proofErr w:type="spellEnd"/>
+      <w:r>
+        <w:rPr>
+          <w:sz w:val="24"/>
+          <w:szCs w:val="24"/>
+        </w:rPr>
+        <w:t xml:space="preserve"> topic “bitcoin-1”</w:t>
       </w:r>
     </w:p>
     <w:p>
@@ -304,7 +2519,7 @@
         <w:pStyle w:val="ListParagraph"/>
         <w:numPr>
           <w:ilvl w:val="1"/>
-          <w:numId w:val="4"/>
+          <w:numId w:val="7"/>
         </w:numPr>
         <w:ind w:left="2160"/>
         <w:jc w:val="both"/>
@@ -337,9 +2552,8 @@
         <w:pStyle w:val="ListParagraph"/>
         <w:numPr>
           <w:ilvl w:val="0"/>
-          <w:numId w:val="4"/>
+          <w:numId w:val="7"/>
         </w:numPr>
-        <w:ind w:left="1080"/>
         <w:jc w:val="both"/>
         <w:rPr>
           <w:sz w:val="24"/>
@@ -359,7 +2573,7 @@
         <w:pStyle w:val="ListParagraph"/>
         <w:numPr>
           <w:ilvl w:val="1"/>
-          <w:numId w:val="4"/>
+          <w:numId w:val="7"/>
         </w:numPr>
         <w:ind w:left="2160"/>
         <w:jc w:val="both"/>
@@ -392,9 +2606,8 @@
         <w:pStyle w:val="ListParagraph"/>
         <w:numPr>
           <w:ilvl w:val="0"/>
-          <w:numId w:val="4"/>
+          <w:numId w:val="7"/>
         </w:numPr>
-        <w:ind w:left="1080"/>
         <w:jc w:val="both"/>
         <w:rPr>
           <w:sz w:val="24"/>
@@ -414,7 +2627,7 @@
         <w:pStyle w:val="ListParagraph"/>
         <w:numPr>
           <w:ilvl w:val="1"/>
-          <w:numId w:val="4"/>
+          <w:numId w:val="7"/>
         </w:numPr>
         <w:ind w:left="2160"/>
         <w:jc w:val="both"/>
@@ -446,9 +2659,8 @@
         <w:pStyle w:val="ListParagraph"/>
         <w:numPr>
           <w:ilvl w:val="0"/>
-          <w:numId w:val="4"/>
+          <w:numId w:val="7"/>
         </w:numPr>
-        <w:ind w:left="1080"/>
         <w:jc w:val="both"/>
         <w:rPr>
           <w:sz w:val="24"/>
@@ -468,7 +2680,7 @@
         <w:pStyle w:val="ListParagraph"/>
         <w:numPr>
           <w:ilvl w:val="1"/>
-          <w:numId w:val="4"/>
+          <w:numId w:val="7"/>
         </w:numPr>
         <w:ind w:left="2160"/>
         <w:jc w:val="both"/>
@@ -490,23 +2702,27 @@
         <w:pStyle w:val="ListParagraph"/>
         <w:numPr>
           <w:ilvl w:val="1"/>
-          <w:numId w:val="4"/>
+          <w:numId w:val="7"/>
         </w:numPr>
         <w:ind w:left="2160"/>
         <w:jc w:val="both"/>
       </w:pPr>
-      <w:r>
-        <w:rPr>
-          <w:sz w:val="24"/>
-          <w:szCs w:val="24"/>
-        </w:rPr>
-        <w:t>npm start</w:t>
-      </w:r>
-    </w:p>
-    <w:p>
-      <w:pPr>
-        <w:jc w:val="both"/>
-      </w:pPr>
+      <w:proofErr w:type="spellStart"/>
+      <w:r>
+        <w:rPr>
+          <w:sz w:val="24"/>
+          <w:szCs w:val="24"/>
+        </w:rPr>
+        <w:t>npm</w:t>
+      </w:r>
+      <w:proofErr w:type="spellEnd"/>
+      <w:r>
+        <w:rPr>
+          <w:sz w:val="24"/>
+          <w:szCs w:val="24"/>
+        </w:rPr>
+        <w:t xml:space="preserve"> start</w:t>
+      </w:r>
     </w:p>
     <w:p>
       <w:pPr>
@@ -558,13 +2774,86 @@
         <w:pStyle w:val="Heading2"/>
         <w:numPr>
           <w:ilvl w:val="0"/>
-          <w:numId w:val="4"/>
+          <w:numId w:val="7"/>
         </w:numPr>
       </w:pPr>
       <w:r>
         <w:lastRenderedPageBreak/>
         <w:t>Test Results</w:t>
       </w:r>
+    </w:p>
+    <w:p/>
+    <w:p/>
+    <w:p>
+      <w:pPr>
+        <w:pStyle w:val="ListParagraph"/>
+        <w:numPr>
+          <w:ilvl w:val="0"/>
+          <w:numId w:val="8"/>
+        </w:numPr>
+      </w:pPr>
+      <w:r>
+        <w:t>Unit Testing:</w:t>
+      </w:r>
+    </w:p>
+    <w:p>
+      <w:pPr>
+        <w:pStyle w:val="ListParagraph"/>
+        <w:numPr>
+          <w:ilvl w:val="1"/>
+          <w:numId w:val="8"/>
+        </w:numPr>
+      </w:pPr>
+    </w:p>
+    <w:p/>
+    <w:p/>
+    <w:p>
+      <w:pPr>
+        <w:pStyle w:val="ListParagraph"/>
+        <w:numPr>
+          <w:ilvl w:val="0"/>
+          <w:numId w:val="8"/>
+        </w:numPr>
+      </w:pPr>
+      <w:r>
+        <w:t>Integration Testing:</w:t>
+      </w:r>
+    </w:p>
+    <w:p>
+      <w:pPr>
+        <w:pStyle w:val="ListParagraph"/>
+        <w:numPr>
+          <w:ilvl w:val="1"/>
+          <w:numId w:val="8"/>
+        </w:numPr>
+      </w:pPr>
+    </w:p>
+    <w:p/>
+    <w:p/>
+    <w:p>
+      <w:pPr>
+        <w:pStyle w:val="ListParagraph"/>
+        <w:numPr>
+          <w:ilvl w:val="0"/>
+          <w:numId w:val="8"/>
+        </w:numPr>
+      </w:pPr>
+      <w:r>
+        <w:t>Performance Testing:</w:t>
+      </w:r>
+    </w:p>
+    <w:p/>
+    <w:p/>
+    <w:p/>
+    <w:p>
+      <w:pPr>
+        <w:ind w:left="720"/>
+      </w:pPr>
+    </w:p>
+    <w:p>
+      <w:pPr>
+        <w:ind w:firstLine="360"/>
+      </w:pPr>
     </w:p>
     <w:sectPr>
       <w:pgSz w:w="12240" w:h="15840"/>
@@ -579,6 +2868,184 @@
 <file path=word/numbering.xml><?xml version="1.0" encoding="utf-8"?>
 <w:numbering xmlns:wpc="http://schemas.microsoft.com/office/word/2010/wordprocessingCanvas" xmlns:cx="http://schemas.microsoft.com/office/drawing/2014/chartex" xmlns:cx1="http://schemas.microsoft.com/office/drawing/2015/9/8/chartex" xmlns:cx2="http://schemas.microsoft.com/office/drawing/2015/10/21/chartex" xmlns:cx3="http://schemas.microsoft.com/office/drawing/2016/5/9/chartex" xmlns:cx4="http://schemas.microsoft.com/office/drawing/2016/5/10/chartex" xmlns:cx5="http://schemas.microsoft.com/office/drawing/2016/5/11/chartex" xmlns:cx6="http://schemas.microsoft.com/office/drawing/2016/5/12/chartex" xmlns:cx7="http://schemas.microsoft.com/office/drawing/2016/5/13/chartex" xmlns:cx8="http://schemas.microsoft.com/office/drawing/2016/5/14/chartex" xmlns:mc="http://schemas.openxmlformats.org/markup-compatibility/2006" xmlns:aink="http://schemas.microsoft.com/office/drawing/2016/ink" xmlns:am3d="http://schemas.microsoft.com/office/drawing/2017/model3d" xmlns:o="urn:schemas-microsoft-com:office:office" xmlns:oel="http://schemas.microsoft.com/office/2019/extlst" xmlns:r="http://schemas.openxmlformats.org/officeDocument/2006/relationships" xmlns:m="http://schemas.openxmlformats.org/officeDocument/2006/math" xmlns:v="urn:schemas-microsoft-com:vml" xmlns:wp14="http://schemas.microsoft.com/office/word/2010/wordprocessingDrawing" xmlns:wp="http://schemas.openxmlformats.org/drawingml/2006/wordprocessingDrawing" xmlns:w10="urn:schemas-microsoft-com:office:word" xmlns:w="http://schemas.openxmlformats.org/wordprocessingml/2006/main" xmlns:w14="http://schemas.microsoft.com/office/word/2010/wordml" xmlns:w15="http://schemas.microsoft.com/office/word/2012/wordml" xmlns:w16cex="http://schemas.microsoft.com/office/word/2018/wordml/cex" xmlns:w16cid="http://schemas.microsoft.com/office/word/2016/wordml/cid" xmlns:w16="http://schemas.microsoft.com/office/word/2018/wordml" xmlns:w16du="http://schemas.microsoft.com/office/word/2023/wordml/word16du" xmlns:w16sdtdh="http://schemas.microsoft.com/office/word/2020/wordml/sdtdatahash" xmlns:w16se="http://schemas.microsoft.com/office/word/2015/wordml/symex" xmlns:wpg="http://schemas.microsoft.com/office/word/2010/wordprocessingGroup" xmlns:wpi="http://schemas.microsoft.com/office/word/2010/wordprocessingInk" xmlns:wne="http://schemas.microsoft.com/office/word/2006/wordml" xmlns:wps="http://schemas.microsoft.com/office/word/2010/wordprocessingShape" mc:Ignorable="w14 w15 w16se w16cid w16 w16cex w16sdtdh wp14">
   <w:abstractNum w:abstractNumId="0" w15:restartNumberingAfterBreak="0">
+    <w:nsid w:val="0548581B"/>
+    <w:multiLevelType w:val="hybridMultilevel"/>
+    <w:tmpl w:val="23F23D9A"/>
+    <w:lvl w:ilvl="0" w:tplc="0409000F">
+      <w:start w:val="1"/>
+      <w:numFmt w:val="decimal"/>
+      <w:lvlText w:val="%1."/>
+      <w:lvlJc w:val="left"/>
+      <w:pPr>
+        <w:ind w:left="1080" w:hanging="360"/>
+      </w:pPr>
+      <w:rPr>
+        <w:rFonts w:hint="default"/>
+      </w:rPr>
+    </w:lvl>
+    <w:lvl w:ilvl="1" w:tplc="04090019">
+      <w:start w:val="1"/>
+      <w:numFmt w:val="lowerLetter"/>
+      <w:lvlText w:val="%2."/>
+      <w:lvlJc w:val="left"/>
+      <w:pPr>
+        <w:ind w:left="1800" w:hanging="360"/>
+      </w:pPr>
+    </w:lvl>
+    <w:lvl w:ilvl="2" w:tplc="0409001B">
+      <w:start w:val="1"/>
+      <w:numFmt w:val="lowerRoman"/>
+      <w:lvlText w:val="%3."/>
+      <w:lvlJc w:val="right"/>
+      <w:pPr>
+        <w:ind w:left="2520" w:hanging="180"/>
+      </w:pPr>
+    </w:lvl>
+    <w:lvl w:ilvl="3" w:tplc="0409000F" w:tentative="1">
+      <w:start w:val="1"/>
+      <w:numFmt w:val="decimal"/>
+      <w:lvlText w:val="%4."/>
+      <w:lvlJc w:val="left"/>
+      <w:pPr>
+        <w:ind w:left="3240" w:hanging="360"/>
+      </w:pPr>
+    </w:lvl>
+    <w:lvl w:ilvl="4" w:tplc="04090019" w:tentative="1">
+      <w:start w:val="1"/>
+      <w:numFmt w:val="lowerLetter"/>
+      <w:lvlText w:val="%5."/>
+      <w:lvlJc w:val="left"/>
+      <w:pPr>
+        <w:ind w:left="3960" w:hanging="360"/>
+      </w:pPr>
+    </w:lvl>
+    <w:lvl w:ilvl="5" w:tplc="0409001B" w:tentative="1">
+      <w:start w:val="1"/>
+      <w:numFmt w:val="lowerRoman"/>
+      <w:lvlText w:val="%6."/>
+      <w:lvlJc w:val="right"/>
+      <w:pPr>
+        <w:ind w:left="4680" w:hanging="180"/>
+      </w:pPr>
+    </w:lvl>
+    <w:lvl w:ilvl="6" w:tplc="0409000F" w:tentative="1">
+      <w:start w:val="1"/>
+      <w:numFmt w:val="decimal"/>
+      <w:lvlText w:val="%7."/>
+      <w:lvlJc w:val="left"/>
+      <w:pPr>
+        <w:ind w:left="5400" w:hanging="360"/>
+      </w:pPr>
+    </w:lvl>
+    <w:lvl w:ilvl="7" w:tplc="04090019" w:tentative="1">
+      <w:start w:val="1"/>
+      <w:numFmt w:val="lowerLetter"/>
+      <w:lvlText w:val="%8."/>
+      <w:lvlJc w:val="left"/>
+      <w:pPr>
+        <w:ind w:left="6120" w:hanging="360"/>
+      </w:pPr>
+    </w:lvl>
+    <w:lvl w:ilvl="8" w:tplc="0409001B" w:tentative="1">
+      <w:start w:val="1"/>
+      <w:numFmt w:val="lowerRoman"/>
+      <w:lvlText w:val="%9."/>
+      <w:lvlJc w:val="right"/>
+      <w:pPr>
+        <w:ind w:left="6840" w:hanging="180"/>
+      </w:pPr>
+    </w:lvl>
+  </w:abstractNum>
+  <w:abstractNum w:abstractNumId="1" w15:restartNumberingAfterBreak="0">
+    <w:nsid w:val="17235DA7"/>
+    <w:multiLevelType w:val="hybridMultilevel"/>
+    <w:tmpl w:val="3C96958A"/>
+    <w:lvl w:ilvl="0" w:tplc="0409000F">
+      <w:start w:val="1"/>
+      <w:numFmt w:val="decimal"/>
+      <w:lvlText w:val="%1."/>
+      <w:lvlJc w:val="left"/>
+      <w:pPr>
+        <w:ind w:left="720" w:hanging="360"/>
+      </w:pPr>
+      <w:rPr>
+        <w:rFonts w:hint="default"/>
+      </w:rPr>
+    </w:lvl>
+    <w:lvl w:ilvl="1" w:tplc="04090019">
+      <w:start w:val="1"/>
+      <w:numFmt w:val="lowerLetter"/>
+      <w:lvlText w:val="%2."/>
+      <w:lvlJc w:val="left"/>
+      <w:pPr>
+        <w:ind w:left="1440" w:hanging="360"/>
+      </w:pPr>
+    </w:lvl>
+    <w:lvl w:ilvl="2" w:tplc="0409001B">
+      <w:start w:val="1"/>
+      <w:numFmt w:val="lowerRoman"/>
+      <w:lvlText w:val="%3."/>
+      <w:lvlJc w:val="right"/>
+      <w:pPr>
+        <w:ind w:left="2160" w:hanging="180"/>
+      </w:pPr>
+    </w:lvl>
+    <w:lvl w:ilvl="3" w:tplc="0409000F" w:tentative="1">
+      <w:start w:val="1"/>
+      <w:numFmt w:val="decimal"/>
+      <w:lvlText w:val="%4."/>
+      <w:lvlJc w:val="left"/>
+      <w:pPr>
+        <w:ind w:left="2880" w:hanging="360"/>
+      </w:pPr>
+    </w:lvl>
+    <w:lvl w:ilvl="4" w:tplc="04090019" w:tentative="1">
+      <w:start w:val="1"/>
+      <w:numFmt w:val="lowerLetter"/>
+      <w:lvlText w:val="%5."/>
+      <w:lvlJc w:val="left"/>
+      <w:pPr>
+        <w:ind w:left="3600" w:hanging="360"/>
+      </w:pPr>
+    </w:lvl>
+    <w:lvl w:ilvl="5" w:tplc="0409001B" w:tentative="1">
+      <w:start w:val="1"/>
+      <w:numFmt w:val="lowerRoman"/>
+      <w:lvlText w:val="%6."/>
+      <w:lvlJc w:val="right"/>
+      <w:pPr>
+        <w:ind w:left="4320" w:hanging="180"/>
+      </w:pPr>
+    </w:lvl>
+    <w:lvl w:ilvl="6" w:tplc="0409000F" w:tentative="1">
+      <w:start w:val="1"/>
+      <w:numFmt w:val="decimal"/>
+      <w:lvlText w:val="%7."/>
+      <w:lvlJc w:val="left"/>
+      <w:pPr>
+        <w:ind w:left="5040" w:hanging="360"/>
+      </w:pPr>
+    </w:lvl>
+    <w:lvl w:ilvl="7" w:tplc="04090019" w:tentative="1">
+      <w:start w:val="1"/>
+      <w:numFmt w:val="lowerLetter"/>
+      <w:lvlText w:val="%8."/>
+      <w:lvlJc w:val="left"/>
+      <w:pPr>
+        <w:ind w:left="5760" w:hanging="360"/>
+      </w:pPr>
+    </w:lvl>
+    <w:lvl w:ilvl="8" w:tplc="0409001B" w:tentative="1">
+      <w:start w:val="1"/>
+      <w:numFmt w:val="lowerRoman"/>
+      <w:lvlText w:val="%9."/>
+      <w:lvlJc w:val="right"/>
+      <w:pPr>
+        <w:ind w:left="6480" w:hanging="180"/>
+      </w:pPr>
+    </w:lvl>
+  </w:abstractNum>
+  <w:abstractNum w:abstractNumId="2" w15:restartNumberingAfterBreak="0">
     <w:nsid w:val="392454C4"/>
     <w:multiLevelType w:val="hybridMultilevel"/>
     <w:tmpl w:val="79DEA5F6"/>
@@ -664,7 +3131,96 @@
       </w:pPr>
     </w:lvl>
   </w:abstractNum>
-  <w:abstractNum w:abstractNumId="1" w15:restartNumberingAfterBreak="0">
+  <w:abstractNum w:abstractNumId="3" w15:restartNumberingAfterBreak="0">
+    <w:nsid w:val="3C7042F2"/>
+    <w:multiLevelType w:val="hybridMultilevel"/>
+    <w:tmpl w:val="B656A4CC"/>
+    <w:lvl w:ilvl="0" w:tplc="0409000F">
+      <w:start w:val="1"/>
+      <w:numFmt w:val="decimal"/>
+      <w:lvlText w:val="%1."/>
+      <w:lvlJc w:val="left"/>
+      <w:pPr>
+        <w:ind w:left="1080" w:hanging="360"/>
+      </w:pPr>
+      <w:rPr>
+        <w:rFonts w:hint="default"/>
+      </w:rPr>
+    </w:lvl>
+    <w:lvl w:ilvl="1" w:tplc="04090019">
+      <w:start w:val="1"/>
+      <w:numFmt w:val="lowerLetter"/>
+      <w:lvlText w:val="%2."/>
+      <w:lvlJc w:val="left"/>
+      <w:pPr>
+        <w:ind w:left="1800" w:hanging="360"/>
+      </w:pPr>
+    </w:lvl>
+    <w:lvl w:ilvl="2" w:tplc="0409001B" w:tentative="1">
+      <w:start w:val="1"/>
+      <w:numFmt w:val="lowerRoman"/>
+      <w:lvlText w:val="%3."/>
+      <w:lvlJc w:val="right"/>
+      <w:pPr>
+        <w:ind w:left="2520" w:hanging="180"/>
+      </w:pPr>
+    </w:lvl>
+    <w:lvl w:ilvl="3" w:tplc="0409000F" w:tentative="1">
+      <w:start w:val="1"/>
+      <w:numFmt w:val="decimal"/>
+      <w:lvlText w:val="%4."/>
+      <w:lvlJc w:val="left"/>
+      <w:pPr>
+        <w:ind w:left="3240" w:hanging="360"/>
+      </w:pPr>
+    </w:lvl>
+    <w:lvl w:ilvl="4" w:tplc="04090019" w:tentative="1">
+      <w:start w:val="1"/>
+      <w:numFmt w:val="lowerLetter"/>
+      <w:lvlText w:val="%5."/>
+      <w:lvlJc w:val="left"/>
+      <w:pPr>
+        <w:ind w:left="3960" w:hanging="360"/>
+      </w:pPr>
+    </w:lvl>
+    <w:lvl w:ilvl="5" w:tplc="0409001B" w:tentative="1">
+      <w:start w:val="1"/>
+      <w:numFmt w:val="lowerRoman"/>
+      <w:lvlText w:val="%6."/>
+      <w:lvlJc w:val="right"/>
+      <w:pPr>
+        <w:ind w:left="4680" w:hanging="180"/>
+      </w:pPr>
+    </w:lvl>
+    <w:lvl w:ilvl="6" w:tplc="0409000F" w:tentative="1">
+      <w:start w:val="1"/>
+      <w:numFmt w:val="decimal"/>
+      <w:lvlText w:val="%7."/>
+      <w:lvlJc w:val="left"/>
+      <w:pPr>
+        <w:ind w:left="5400" w:hanging="360"/>
+      </w:pPr>
+    </w:lvl>
+    <w:lvl w:ilvl="7" w:tplc="04090019" w:tentative="1">
+      <w:start w:val="1"/>
+      <w:numFmt w:val="lowerLetter"/>
+      <w:lvlText w:val="%8."/>
+      <w:lvlJc w:val="left"/>
+      <w:pPr>
+        <w:ind w:left="6120" w:hanging="360"/>
+      </w:pPr>
+    </w:lvl>
+    <w:lvl w:ilvl="8" w:tplc="0409001B" w:tentative="1">
+      <w:start w:val="1"/>
+      <w:numFmt w:val="lowerRoman"/>
+      <w:lvlText w:val="%9."/>
+      <w:lvlJc w:val="right"/>
+      <w:pPr>
+        <w:ind w:left="6840" w:hanging="180"/>
+      </w:pPr>
+    </w:lvl>
+  </w:abstractNum>
+  <w:abstractNum w:abstractNumId="4" w15:restartNumberingAfterBreak="0">
     <w:nsid w:val="3E300084"/>
     <w:multiLevelType w:val="hybridMultilevel"/>
     <w:tmpl w:val="DF48513C"/>
@@ -750,7 +3306,147 @@
       </w:pPr>
     </w:lvl>
   </w:abstractNum>
-  <w:abstractNum w:abstractNumId="2" w15:restartNumberingAfterBreak="0">
+  <w:abstractNum w:abstractNumId="5" w15:restartNumberingAfterBreak="0">
+    <w:nsid w:val="4CC7423A"/>
+    <w:multiLevelType w:val="hybridMultilevel"/>
+    <w:tmpl w:val="B7E683B6"/>
+    <w:lvl w:ilvl="0" w:tplc="52B68FCC">
+      <w:start w:val="1"/>
+      <w:numFmt w:val="bullet"/>
+      <w:lvlText w:val="•"/>
+      <w:lvlJc w:val="left"/>
+      <w:pPr>
+        <w:tabs>
+          <w:tab w:val="num" w:pos="720"/>
+        </w:tabs>
+        <w:ind w:left="720" w:hanging="360"/>
+      </w:pPr>
+      <w:rPr>
+        <w:rFonts w:ascii="Arial" w:hAnsi="Arial" w:hint="default"/>
+      </w:rPr>
+    </w:lvl>
+    <w:lvl w:ilvl="1" w:tplc="EE8276BA">
+      <w:start w:val="1"/>
+      <w:numFmt w:val="bullet"/>
+      <w:lvlText w:val="•"/>
+      <w:lvlJc w:val="left"/>
+      <w:pPr>
+        <w:tabs>
+          <w:tab w:val="num" w:pos="1440"/>
+        </w:tabs>
+        <w:ind w:left="1440" w:hanging="360"/>
+      </w:pPr>
+      <w:rPr>
+        <w:rFonts w:ascii="Arial" w:hAnsi="Arial" w:hint="default"/>
+      </w:rPr>
+    </w:lvl>
+    <w:lvl w:ilvl="2" w:tplc="1F2098BE" w:tentative="1">
+      <w:start w:val="1"/>
+      <w:numFmt w:val="bullet"/>
+      <w:lvlText w:val="•"/>
+      <w:lvlJc w:val="left"/>
+      <w:pPr>
+        <w:tabs>
+          <w:tab w:val="num" w:pos="2160"/>
+        </w:tabs>
+        <w:ind w:left="2160" w:hanging="360"/>
+      </w:pPr>
+      <w:rPr>
+        <w:rFonts w:ascii="Arial" w:hAnsi="Arial" w:hint="default"/>
+      </w:rPr>
+    </w:lvl>
+    <w:lvl w:ilvl="3" w:tplc="32D692E8" w:tentative="1">
+      <w:start w:val="1"/>
+      <w:numFmt w:val="bullet"/>
+      <w:lvlText w:val="•"/>
+      <w:lvlJc w:val="left"/>
+      <w:pPr>
+        <w:tabs>
+          <w:tab w:val="num" w:pos="2880"/>
+        </w:tabs>
+        <w:ind w:left="2880" w:hanging="360"/>
+      </w:pPr>
+      <w:rPr>
+        <w:rFonts w:ascii="Arial" w:hAnsi="Arial" w:hint="default"/>
+      </w:rPr>
+    </w:lvl>
+    <w:lvl w:ilvl="4" w:tplc="6428BC1E" w:tentative="1">
+      <w:start w:val="1"/>
+      <w:numFmt w:val="bullet"/>
+      <w:lvlText w:val="•"/>
+      <w:lvlJc w:val="left"/>
+      <w:pPr>
+        <w:tabs>
+          <w:tab w:val="num" w:pos="3600"/>
+        </w:tabs>
+        <w:ind w:left="3600" w:hanging="360"/>
+      </w:pPr>
+      <w:rPr>
+        <w:rFonts w:ascii="Arial" w:hAnsi="Arial" w:hint="default"/>
+      </w:rPr>
+    </w:lvl>
+    <w:lvl w:ilvl="5" w:tplc="5F36FBA0" w:tentative="1">
+      <w:start w:val="1"/>
+      <w:numFmt w:val="bullet"/>
+      <w:lvlText w:val="•"/>
+      <w:lvlJc w:val="left"/>
+      <w:pPr>
+        <w:tabs>
+          <w:tab w:val="num" w:pos="4320"/>
+        </w:tabs>
+        <w:ind w:left="4320" w:hanging="360"/>
+      </w:pPr>
+      <w:rPr>
+        <w:rFonts w:ascii="Arial" w:hAnsi="Arial" w:hint="default"/>
+      </w:rPr>
+    </w:lvl>
+    <w:lvl w:ilvl="6" w:tplc="C854D13A" w:tentative="1">
+      <w:start w:val="1"/>
+      <w:numFmt w:val="bullet"/>
+      <w:lvlText w:val="•"/>
+      <w:lvlJc w:val="left"/>
+      <w:pPr>
+        <w:tabs>
+          <w:tab w:val="num" w:pos="5040"/>
+        </w:tabs>
+        <w:ind w:left="5040" w:hanging="360"/>
+      </w:pPr>
+      <w:rPr>
+        <w:rFonts w:ascii="Arial" w:hAnsi="Arial" w:hint="default"/>
+      </w:rPr>
+    </w:lvl>
+    <w:lvl w:ilvl="7" w:tplc="1E308706" w:tentative="1">
+      <w:start w:val="1"/>
+      <w:numFmt w:val="bullet"/>
+      <w:lvlText w:val="•"/>
+      <w:lvlJc w:val="left"/>
+      <w:pPr>
+        <w:tabs>
+          <w:tab w:val="num" w:pos="5760"/>
+        </w:tabs>
+        <w:ind w:left="5760" w:hanging="360"/>
+      </w:pPr>
+      <w:rPr>
+        <w:rFonts w:ascii="Arial" w:hAnsi="Arial" w:hint="default"/>
+      </w:rPr>
+    </w:lvl>
+    <w:lvl w:ilvl="8" w:tplc="56767D54" w:tentative="1">
+      <w:start w:val="1"/>
+      <w:numFmt w:val="bullet"/>
+      <w:lvlText w:val="•"/>
+      <w:lvlJc w:val="left"/>
+      <w:pPr>
+        <w:tabs>
+          <w:tab w:val="num" w:pos="6480"/>
+        </w:tabs>
+        <w:ind w:left="6480" w:hanging="360"/>
+      </w:pPr>
+      <w:rPr>
+        <w:rFonts w:ascii="Arial" w:hAnsi="Arial" w:hint="default"/>
+      </w:rPr>
+    </w:lvl>
+  </w:abstractNum>
+  <w:abstractNum w:abstractNumId="6" w15:restartNumberingAfterBreak="0">
     <w:nsid w:val="5C934B77"/>
     <w:multiLevelType w:val="hybridMultilevel"/>
     <w:tmpl w:val="8EB2E8B4"/>
@@ -836,7 +3532,7 @@
       </w:pPr>
     </w:lvl>
   </w:abstractNum>
-  <w:abstractNum w:abstractNumId="3" w15:restartNumberingAfterBreak="0">
+  <w:abstractNum w:abstractNumId="7" w15:restartNumberingAfterBreak="0">
     <w:nsid w:val="5EDA0A56"/>
     <w:multiLevelType w:val="hybridMultilevel"/>
     <w:tmpl w:val="DE645D24"/>
@@ -926,15 +3622,27 @@
     </w:lvl>
   </w:abstractNum>
   <w:num w:numId="1" w16cid:durableId="914972048">
+    <w:abstractNumId w:val="2"/>
+  </w:num>
+  <w:num w:numId="2" w16cid:durableId="1535118811">
+    <w:abstractNumId w:val="4"/>
+  </w:num>
+  <w:num w:numId="3" w16cid:durableId="1410151145">
+    <w:abstractNumId w:val="6"/>
+  </w:num>
+  <w:num w:numId="4" w16cid:durableId="1449658627">
+    <w:abstractNumId w:val="7"/>
+  </w:num>
+  <w:num w:numId="5" w16cid:durableId="1519078048">
+    <w:abstractNumId w:val="5"/>
+  </w:num>
+  <w:num w:numId="6" w16cid:durableId="1553152154">
+    <w:abstractNumId w:val="1"/>
+  </w:num>
+  <w:num w:numId="7" w16cid:durableId="1987009475">
     <w:abstractNumId w:val="0"/>
   </w:num>
-  <w:num w:numId="2" w16cid:durableId="1535118811">
-    <w:abstractNumId w:val="1"/>
-  </w:num>
-  <w:num w:numId="3" w16cid:durableId="1410151145">
-    <w:abstractNumId w:val="2"/>
-  </w:num>
-  <w:num w:numId="4" w16cid:durableId="1449658627">
+  <w:num w:numId="8" w16cid:durableId="689381820">
     <w:abstractNumId w:val="3"/>
   </w:num>
 </w:numbering>
@@ -1447,6 +4155,29 @@
       <w:szCs w:val="26"/>
     </w:rPr>
   </w:style>
+  <w:style w:type="character" w:styleId="Hyperlink">
+    <w:name w:val="Hyperlink"/>
+    <w:basedOn w:val="DefaultParagraphFont"/>
+    <w:uiPriority w:val="99"/>
+    <w:unhideWhenUsed/>
+    <w:rsid w:val="005136D3"/>
+    <w:rPr>
+      <w:color w:val="0563C1" w:themeColor="hyperlink"/>
+      <w:u w:val="single"/>
+    </w:rPr>
+  </w:style>
+  <w:style w:type="character" w:styleId="UnresolvedMention">
+    <w:name w:val="Unresolved Mention"/>
+    <w:basedOn w:val="DefaultParagraphFont"/>
+    <w:uiPriority w:val="99"/>
+    <w:semiHidden/>
+    <w:unhideWhenUsed/>
+    <w:rsid w:val="005136D3"/>
+    <w:rPr>
+      <w:color w:val="605E5C"/>
+      <w:shd w:val="clear" w:color="auto" w:fill="E1DFDD"/>
+    </w:rPr>
+  </w:style>
 </w:styles>
 </file>
 

</xml_diff>